<commit_message>
chore: learn about locks, monitors, and synchronization
</commit_message>
<xml_diff>
--- a/programming-proficiency/concurrency-in-java.docx
+++ b/programming-proficiency/concurrency-in-java.docx
@@ -25,6 +25,9 @@
       <w:pPr>
         <w:pStyle w:val="Heading1"/>
       </w:pPr>
+      <w:r>
+        <w:t xml:space="preserve">The Thread Class and </w:t>
+      </w:r>
       <w:r>
         <w:t>How to Create New Threads</w:t>
       </w:r>
@@ -255,21 +258,9 @@
     </w:p>
     <w:p>
       <w:pPr>
-        <w:pStyle w:val="ListParagraph"/>
-        <w:numPr>
-          <w:ilvl w:val="0"/>
-          <w:numId w:val="34"/>
-        </w:numPr>
-        <w:rPr>
-          <w:b/>
-          <w:bCs/>
-        </w:rPr>
-      </w:pPr>
-      <w:r>
-        <w:rPr>
-          <w:b/>
-          <w:bCs/>
-        </w:rPr>
+        <w:pStyle w:val="Heading3"/>
+      </w:pPr>
+      <w:r>
         <w:t>Instance methods:</w:t>
       </w:r>
     </w:p>
@@ -277,18 +268,6 @@
       <w:pPr>
         <w:pStyle w:val="ListParagraph"/>
       </w:pPr>
-    </w:p>
-    <w:p>
-      <w:pPr>
-        <w:pStyle w:val="ListParagraph"/>
-        <w:numPr>
-          <w:ilvl w:val="0"/>
-          <w:numId w:val="33"/>
-        </w:numPr>
-      </w:pPr>
-      <w:r>
-        <w:t>We talked about run() and start()</w:t>
-      </w:r>
     </w:p>
     <w:p>
       <w:pPr>
@@ -303,6 +282,39 @@
         </w:rPr>
       </w:pPr>
       <w:r>
+        <w:t xml:space="preserve">We talked about </w:t>
+      </w:r>
+      <w:r>
+        <w:rPr>
+          <w:b/>
+          <w:bCs/>
+        </w:rPr>
+        <w:t xml:space="preserve">run() </w:t>
+      </w:r>
+      <w:r>
+        <w:t>and</w:t>
+      </w:r>
+      <w:r>
+        <w:rPr>
+          <w:b/>
+          <w:bCs/>
+        </w:rPr>
+        <w:t xml:space="preserve"> start()</w:t>
+      </w:r>
+    </w:p>
+    <w:p>
+      <w:pPr>
+        <w:pStyle w:val="ListParagraph"/>
+        <w:numPr>
+          <w:ilvl w:val="0"/>
+          <w:numId w:val="33"/>
+        </w:numPr>
+        <w:rPr>
+          <w:b/>
+          <w:bCs/>
+        </w:rPr>
+      </w:pPr>
+      <w:r>
         <w:rPr>
           <w:b/>
           <w:bCs/>
@@ -312,8 +324,1871 @@
     </w:p>
     <w:p>
       <w:pPr>
+        <w:rPr>
+          <w:b/>
+          <w:bCs/>
+        </w:rPr>
+      </w:pPr>
+      <w:r>
+        <w:t>when you call this method on a thread</w:t>
+      </w:r>
+      <w:r>
+        <w:t xml:space="preserve"> instance</w:t>
+      </w:r>
+      <w:r>
+        <w:t>, the current thread that’s invoking this</w:t>
+      </w:r>
+      <w:r>
+        <w:t xml:space="preserve"> </w:t>
+      </w:r>
+      <w:r>
+        <w:t xml:space="preserve">method will stop execution until the thread </w:t>
+      </w:r>
+      <w:r>
+        <w:rPr>
+          <w:b/>
+          <w:bCs/>
+          <w:highlight w:val="yellow"/>
+        </w:rPr>
+        <w:t>on which</w:t>
+      </w:r>
+      <w:r>
+        <w:rPr>
+          <w:b/>
+          <w:bCs/>
+        </w:rPr>
+        <w:t xml:space="preserve"> the join method has been</w:t>
+      </w:r>
+      <w:r>
+        <w:rPr>
+          <w:b/>
+          <w:bCs/>
+        </w:rPr>
+        <w:t xml:space="preserve"> </w:t>
+      </w:r>
+      <w:r>
+        <w:rPr>
+          <w:b/>
+          <w:bCs/>
+        </w:rPr>
+        <w:t>invoked has finished</w:t>
+      </w:r>
+      <w:r>
+        <w:rPr>
+          <w:b/>
+          <w:bCs/>
+        </w:rPr>
+        <w:t>.</w:t>
+      </w:r>
+    </w:p>
+    <w:p>
+      <w:r>
+        <w:lastRenderedPageBreak/>
+        <w:t>It’s useful for example when you have already started a</w:t>
+      </w:r>
+      <w:r>
+        <w:t xml:space="preserve"> child</w:t>
+      </w:r>
+      <w:r>
+        <w:t xml:space="preserve"> thread, and done some things in the parent thread and at some point</w:t>
+      </w:r>
+      <w:r>
+        <w:t>,</w:t>
+      </w:r>
+      <w:r>
+        <w:t xml:space="preserve"> you want to make sure that the child thread has finished and then proceed.</w:t>
+      </w:r>
+    </w:p>
+    <w:p>
+      <w:pPr>
         <w:pStyle w:val="ListParagraph"/>
         <w:ind w:left="1080"/>
+      </w:pPr>
+    </w:p>
+    <w:p>
+      <w:pPr>
+        <w:pStyle w:val="ListParagraph"/>
+        <w:numPr>
+          <w:ilvl w:val="0"/>
+          <w:numId w:val="33"/>
+        </w:numPr>
+        <w:rPr>
+          <w:b/>
+          <w:bCs/>
+        </w:rPr>
+      </w:pPr>
+      <w:r>
+        <w:rPr>
+          <w:b/>
+          <w:bCs/>
+        </w:rPr>
+        <w:t>g</w:t>
+      </w:r>
+      <w:r>
+        <w:rPr>
+          <w:b/>
+          <w:bCs/>
+        </w:rPr>
+        <w:t>et/</w:t>
+      </w:r>
+      <w:r>
+        <w:rPr>
+          <w:b/>
+          <w:bCs/>
+        </w:rPr>
+        <w:t>setPriority()</w:t>
+      </w:r>
+      <w:r>
+        <w:rPr>
+          <w:b/>
+          <w:bCs/>
+        </w:rPr>
+        <w:t>:</w:t>
+      </w:r>
+    </w:p>
+    <w:p>
+      <w:r>
+        <w:t xml:space="preserve">is a number between 1 and 10 and the higher the </w:t>
+      </w:r>
+      <w:r>
+        <w:rPr>
+          <w:b/>
+          <w:bCs/>
+        </w:rPr>
+        <w:t>number</w:t>
+      </w:r>
+      <w:r>
+        <w:t xml:space="preserve"> the more CPU time will be allotted to that thread</w:t>
+      </w:r>
+      <w:r>
+        <w:t xml:space="preserve"> and the OS runs that thread more:</w:t>
+      </w:r>
+    </w:p>
+    <w:p>
+      <w:pPr>
+        <w:rPr>
+          <w:b/>
+        </w:rPr>
+      </w:pPr>
+      <w:r>
+        <w:t xml:space="preserve"> </w:t>
+      </w:r>
+      <w:r>
+        <w:rPr>
+          <w:rStyle w:val="code-snippetChar"/>
+        </w:rPr>
+        <w:t>thread.setPriority(Thread.MAX_PRIORITY);thread.start();</w:t>
+      </w:r>
+    </w:p>
+    <w:p>
+      <w:pPr>
+        <w:rPr>
+          <w:b/>
+        </w:rPr>
+      </w:pPr>
+      <w:r>
+        <w:rPr>
+          <w:b/>
+          <w:bCs/>
+        </w:rPr>
+        <w:t>Default</w:t>
+      </w:r>
+      <w:r>
+        <w:t xml:space="preserve">: </w:t>
+      </w:r>
+      <w:r>
+        <w:rPr>
+          <w:rStyle w:val="code-snippetChar"/>
+        </w:rPr>
+        <w:t>Thread.NORM_PRIORITY</w:t>
+      </w:r>
+      <w:r>
+        <w:rPr>
+          <w:rStyle w:val="code-snippetChar"/>
+        </w:rPr>
+        <w:t xml:space="preserve"> = 5</w:t>
+      </w:r>
+      <w:r>
+        <w:t>:</w:t>
+      </w:r>
+    </w:p>
+    <w:p>
+      <w:pPr>
+        <w:pStyle w:val="code-snippet"/>
+      </w:pPr>
+      <w:r>
+        <w:t>Thread.</w:t>
+      </w:r>
+      <w:r>
+        <w:t>MIN</w:t>
+      </w:r>
+      <w:r>
+        <w:t xml:space="preserve">_PRIORITY = </w:t>
+      </w:r>
+      <w:r>
+        <w:t>1</w:t>
+      </w:r>
+    </w:p>
+    <w:p>
+      <w:pPr>
+        <w:pStyle w:val="code-snippet"/>
+      </w:pPr>
+      <w:r>
+        <w:t>Thread.</w:t>
+      </w:r>
+      <w:r>
+        <w:t>MAX</w:t>
+      </w:r>
+      <w:r>
+        <w:t xml:space="preserve">_PRIORITY = </w:t>
+      </w:r>
+      <w:r>
+        <w:t>10</w:t>
+      </w:r>
+    </w:p>
+    <w:p>
+      <w:pPr>
+        <w:pStyle w:val="ListParagraph"/>
+        <w:numPr>
+          <w:ilvl w:val="0"/>
+          <w:numId w:val="33"/>
+        </w:numPr>
+        <w:rPr>
+          <w:b/>
+          <w:bCs/>
+        </w:rPr>
+      </w:pPr>
+      <w:r>
+        <w:rPr>
+          <w:b/>
+          <w:bCs/>
+        </w:rPr>
+        <w:t>setDa</w:t>
+      </w:r>
+      <w:r>
+        <w:rPr>
+          <w:b/>
+          <w:bCs/>
+        </w:rPr>
+        <w:t>e</w:t>
+      </w:r>
+      <w:r>
+        <w:rPr>
+          <w:b/>
+          <w:bCs/>
+        </w:rPr>
+        <w:t>mon()</w:t>
+      </w:r>
+    </w:p>
+    <w:p>
+      <w:r>
+        <w:t>What are daemon threads:</w:t>
+      </w:r>
+    </w:p>
+    <w:p>
+      <w:pPr>
+        <w:pStyle w:val="ListParagraph"/>
+        <w:numPr>
+          <w:ilvl w:val="0"/>
+          <w:numId w:val="37"/>
+        </w:numPr>
+        <w:rPr>
+          <w:b/>
+          <w:bCs/>
+        </w:rPr>
+      </w:pPr>
+      <w:r>
+        <w:t>They run in the background and</w:t>
+      </w:r>
+      <w:r>
+        <w:t xml:space="preserve"> they usually</w:t>
+      </w:r>
+      <w:r>
+        <w:rPr>
+          <w:b/>
+          <w:bCs/>
+          <w:color w:val="FF0000"/>
+        </w:rPr>
+        <w:t>(</w:t>
+      </w:r>
+      <w:r>
+        <w:rPr>
+          <w:b/>
+          <w:bCs/>
+          <w:color w:val="FF0000"/>
+        </w:rPr>
+        <w:t>?</w:t>
+      </w:r>
+      <w:r>
+        <w:rPr>
+          <w:b/>
+          <w:bCs/>
+          <w:color w:val="FF0000"/>
+        </w:rPr>
+        <w:t>)</w:t>
+      </w:r>
+      <w:r>
+        <w:t xml:space="preserve"> </w:t>
+      </w:r>
+      <w:r>
+        <w:rPr>
+          <w:b/>
+          <w:bCs/>
+        </w:rPr>
+        <w:t>serve other threads</w:t>
+      </w:r>
+      <w:r>
+        <w:rPr>
+          <w:b/>
+          <w:bCs/>
+        </w:rPr>
+        <w:t>.</w:t>
+      </w:r>
+      <w:r>
+        <w:t xml:space="preserve"> example: </w:t>
+      </w:r>
+      <w:r>
+        <w:rPr>
+          <w:b/>
+          <w:bCs/>
+        </w:rPr>
+        <w:t>the garbage collector</w:t>
+      </w:r>
+    </w:p>
+    <w:p>
+      <w:pPr>
+        <w:pStyle w:val="ListParagraph"/>
+        <w:numPr>
+          <w:ilvl w:val="0"/>
+          <w:numId w:val="37"/>
+        </w:numPr>
+      </w:pPr>
+      <w:r>
+        <w:t xml:space="preserve">They don’t mean anything </w:t>
+      </w:r>
+      <w:r>
+        <w:rPr>
+          <w:b/>
+          <w:bCs/>
+        </w:rPr>
+        <w:t>by themselves</w:t>
+      </w:r>
+      <w:r>
+        <w:t xml:space="preserve"> so:</w:t>
+      </w:r>
+    </w:p>
+    <w:p>
+      <w:pPr>
+        <w:ind w:left="360"/>
+      </w:pPr>
+      <w:r>
+        <w:t>If all the non-daemon threads have finished</w:t>
+      </w:r>
+      <w:r>
+        <w:t>,</w:t>
+      </w:r>
+      <w:r>
+        <w:t xml:space="preserve"> the JVM closes the daemon threads and the program ends.</w:t>
+      </w:r>
+    </w:p>
+    <w:p>
+      <w:pPr>
+        <w:pStyle w:val="ListParagraph"/>
+        <w:numPr>
+          <w:ilvl w:val="0"/>
+          <w:numId w:val="39"/>
+        </w:numPr>
+      </w:pPr>
+      <w:r>
+        <w:t>By default, threads are not daemon and if you want them to be daemon threads</w:t>
+      </w:r>
+      <w:r>
+        <w:t>,</w:t>
+      </w:r>
+      <w:r>
+        <w:t xml:space="preserve"> you have</w:t>
+      </w:r>
+      <w:r>
+        <w:t xml:space="preserve"> to explicitly</w:t>
+      </w:r>
+      <w:r>
+        <w:t xml:space="preserve"> set this property</w:t>
+      </w:r>
+    </w:p>
+    <w:p>
+      <w:pPr>
+        <w:pStyle w:val="code-snippet"/>
+      </w:pPr>
+      <w:r>
+        <w:t>thread = new Thread &gt;&gt; thread.setDaemon(true)&gt;&gt; thread.start()</w:t>
+      </w:r>
+    </w:p>
+    <w:p>
+      <w:pPr>
+        <w:pStyle w:val="ListParagraph"/>
+        <w:numPr>
+          <w:ilvl w:val="0"/>
+          <w:numId w:val="33"/>
+        </w:numPr>
+        <w:rPr>
+          <w:b/>
+          <w:bCs/>
+        </w:rPr>
+      </w:pPr>
+      <w:r>
+        <w:rPr>
+          <w:b/>
+          <w:bCs/>
+        </w:rPr>
+        <w:t>getId()</w:t>
+      </w:r>
+    </w:p>
+    <w:p>
+      <w:r>
+        <w:t>returns the unique identifier of the thread</w:t>
+      </w:r>
+    </w:p>
+    <w:p>
+      <w:pPr>
+        <w:pStyle w:val="Heading3"/>
+      </w:pPr>
+      <w:r>
+        <w:t>Static Methods</w:t>
+      </w:r>
+    </w:p>
+    <w:p>
+      <w:pPr>
+        <w:pStyle w:val="ListParagraph"/>
+        <w:numPr>
+          <w:ilvl w:val="1"/>
+          <w:numId w:val="34"/>
+        </w:numPr>
+        <w:rPr>
+          <w:b/>
+          <w:bCs/>
+        </w:rPr>
+      </w:pPr>
+      <w:r>
+        <w:rPr>
+          <w:b/>
+          <w:bCs/>
+        </w:rPr>
+        <w:t>Thread.currentThread():</w:t>
+      </w:r>
+    </w:p>
+    <w:p>
+      <w:r>
+        <w:t xml:space="preserve">returns the current thread that </w:t>
+      </w:r>
+      <w:r>
+        <w:t>its code is running right now</w:t>
+      </w:r>
+    </w:p>
+    <w:p>
+      <w:pPr>
+        <w:pStyle w:val="ListParagraph"/>
+        <w:numPr>
+          <w:ilvl w:val="1"/>
+          <w:numId w:val="34"/>
+        </w:numPr>
+        <w:rPr>
+          <w:b/>
+          <w:bCs/>
+        </w:rPr>
+      </w:pPr>
+      <w:r>
+        <w:rPr>
+          <w:b/>
+          <w:bCs/>
+        </w:rPr>
+        <w:t>Thread.sleep(m,</w:t>
+      </w:r>
+      <w:r>
+        <w:rPr>
+          <w:b/>
+          <w:bCs/>
+        </w:rPr>
+        <w:t xml:space="preserve"> </w:t>
+      </w:r>
+      <w:r>
+        <w:rPr>
+          <w:b/>
+          <w:bCs/>
+        </w:rPr>
+        <w:t>n):</w:t>
+      </w:r>
+    </w:p>
+    <w:p>
+      <w:r>
+        <w:rPr>
+          <w:b/>
+          <w:bCs/>
+        </w:rPr>
+        <w:t>the current thread</w:t>
+      </w:r>
+      <w:r>
+        <w:t xml:space="preserve"> will stop running for m </w:t>
+      </w:r>
+      <w:r>
+        <w:t>milliseconds</w:t>
+      </w:r>
+      <w:r>
+        <w:t xml:space="preserve"> and n nanoseconds</w:t>
+      </w:r>
+    </w:p>
+    <w:p>
+      <w:pPr>
+        <w:pStyle w:val="Heading1"/>
+      </w:pPr>
+      <w:r>
+        <w:t>How Threads Consume Resources</w:t>
+      </w:r>
+    </w:p>
+    <w:p>
+      <w:pPr>
+        <w:pStyle w:val="NoSpacing"/>
+        <w:numPr>
+          <w:ilvl w:val="0"/>
+          <w:numId w:val="39"/>
+        </w:numPr>
+        <w:rPr>
+          <w:b/>
+        </w:rPr>
+      </w:pPr>
+      <w:r>
+        <w:t>for each one of the threads one call stack is created</w:t>
+      </w:r>
+      <w:r>
+        <w:t>, so threads have their own stacks</w:t>
+      </w:r>
+    </w:p>
+    <w:p>
+      <w:pPr>
+        <w:pStyle w:val="NoSpacing"/>
+        <w:numPr>
+          <w:ilvl w:val="0"/>
+          <w:numId w:val="39"/>
+        </w:numPr>
+      </w:pPr>
+      <w:r>
+        <w:rPr>
+          <w:highlight w:val="yellow"/>
+        </w:rPr>
+        <w:t>if you put a breakpoint on one of the threads</w:t>
+      </w:r>
+      <w:r>
+        <w:rPr>
+          <w:highlight w:val="yellow"/>
+        </w:rPr>
+        <w:t xml:space="preserve">, by default Intellij will stop other threads from running. But you can configure the breakpoints to not block other </w:t>
+      </w:r>
+      <w:r>
+        <w:rPr>
+          <w:highlight w:val="yellow"/>
+        </w:rPr>
+        <w:lastRenderedPageBreak/>
+        <w:t>threads and you can even run each thread step by step independent of other</w:t>
+      </w:r>
+      <w:r>
+        <w:t xml:space="preserve"> threads.</w:t>
+      </w:r>
+    </w:p>
+    <w:p>
+      <w:pPr>
+        <w:pStyle w:val="NoSpacing"/>
+        <w:ind w:left="720"/>
+      </w:pPr>
+      <w:r>
+        <w:t xml:space="preserve"> </w:t>
+      </w:r>
+    </w:p>
+    <w:p>
+      <w:pPr>
+        <w:pStyle w:val="NoSpacing"/>
+        <w:numPr>
+          <w:ilvl w:val="0"/>
+          <w:numId w:val="39"/>
+        </w:numPr>
+        <w:rPr>
+          <w:b/>
+        </w:rPr>
+      </w:pPr>
+      <w:r>
+        <w:rPr>
+          <w:b/>
+          <w:bCs/>
+          <w:highlight w:val="yellow"/>
+        </w:rPr>
+        <w:t xml:space="preserve">Objects are stored </w:t>
+      </w:r>
+      <w:r>
+        <w:rPr>
+          <w:b/>
+          <w:bCs/>
+          <w:highlight w:val="yellow"/>
+        </w:rPr>
+        <w:t>in</w:t>
+      </w:r>
+      <w:r>
+        <w:rPr>
+          <w:b/>
+          <w:bCs/>
+          <w:highlight w:val="yellow"/>
+        </w:rPr>
+        <w:t xml:space="preserve"> Heap and local variables are stored on Stack</w:t>
+      </w:r>
+      <w:r>
+        <w:t>.</w:t>
+      </w:r>
+      <w:r>
+        <w:t xml:space="preserve"> </w:t>
+      </w:r>
+      <w:r>
+        <w:rPr>
+          <w:b/>
+        </w:rPr>
+        <w:t>Each Thread has its own stack but all the threads share the Heap</w:t>
+      </w:r>
+      <w:r>
+        <w:t>.</w:t>
+      </w:r>
+    </w:p>
+    <w:p>
+      <w:pPr>
+        <w:pStyle w:val="ListParagraph"/>
+        <w:rPr>
+          <w:b/>
+        </w:rPr>
+      </w:pPr>
+    </w:p>
+    <w:p>
+      <w:pPr>
+        <w:pStyle w:val="NoSpacing"/>
+        <w:numPr>
+          <w:ilvl w:val="0"/>
+          <w:numId w:val="39"/>
+        </w:numPr>
+        <w:rPr>
+          <w:b/>
+        </w:rPr>
+      </w:pPr>
+      <w:r>
+        <w:rPr>
+          <w:b/>
+        </w:rPr>
+        <w:t xml:space="preserve">If you have 2 threads that are calling the same method, each one of these threads has its own stack to store </w:t>
+      </w:r>
+      <w:r>
+        <w:rPr>
+          <w:b/>
+        </w:rPr>
+        <w:t xml:space="preserve">the </w:t>
+      </w:r>
+      <w:r>
+        <w:rPr>
+          <w:b/>
+        </w:rPr>
+        <w:t>local variables</w:t>
+      </w:r>
+      <w:r>
+        <w:rPr>
+          <w:b/>
+        </w:rPr>
+        <w:t xml:space="preserve"> of that method but they both can be using the same object</w:t>
+      </w:r>
+      <w:r>
+        <w:rPr>
+          <w:b/>
+        </w:rPr>
+        <w:t>s</w:t>
+      </w:r>
+      <w:r>
+        <w:rPr>
+          <w:b/>
+        </w:rPr>
+        <w:t xml:space="preserve"> in heap</w:t>
+      </w:r>
+    </w:p>
+    <w:p>
+      <w:pPr>
+        <w:pStyle w:val="NoSpacing"/>
+        <w:rPr>
+          <w:b/>
+        </w:rPr>
+      </w:pPr>
+    </w:p>
+    <w:p>
+      <w:pPr>
+        <w:pStyle w:val="Heading2"/>
+      </w:pPr>
+      <w:r>
+        <w:t>Critical Sections</w:t>
+      </w:r>
+      <w:r>
+        <w:t xml:space="preserve"> and Synchronization</w:t>
+      </w:r>
+    </w:p>
+    <w:p>
+      <w:r>
+        <w:t>Sharing the Heap could cause a set of problems like:</w:t>
+      </w:r>
+    </w:p>
+    <w:p>
+      <w:pPr>
+        <w:pStyle w:val="ListParagraph"/>
+        <w:numPr>
+          <w:ilvl w:val="0"/>
+          <w:numId w:val="40"/>
+        </w:numPr>
+      </w:pPr>
+      <w:r>
+        <w:t>when a thread is reading an object that is being modified by another thread</w:t>
+      </w:r>
+    </w:p>
+    <w:p>
+      <w:pPr>
+        <w:pStyle w:val="ListParagraph"/>
+        <w:numPr>
+          <w:ilvl w:val="0"/>
+          <w:numId w:val="40"/>
+        </w:numPr>
+      </w:pPr>
+      <w:r>
+        <w:t>or two threads are updating the same object</w:t>
+      </w:r>
+    </w:p>
+    <w:p>
+      <w:pPr>
+        <w:pStyle w:val="ListParagraph"/>
+        <w:numPr>
+          <w:ilvl w:val="0"/>
+          <w:numId w:val="40"/>
+        </w:numPr>
+      </w:pPr>
+      <w:r>
+        <w:t>or one thread is working with a file and in the meantime another thread closes the file</w:t>
+      </w:r>
+    </w:p>
+    <w:p>
+      <w:r>
+        <w:t xml:space="preserve">The resources that are used by multiple threads are called </w:t>
+      </w:r>
+      <w:r>
+        <w:rPr>
+          <w:b/>
+          <w:bCs/>
+          <w:highlight w:val="yellow"/>
+        </w:rPr>
+        <w:t>Shared Resources</w:t>
+      </w:r>
+      <w:r>
+        <w:t>. Var</w:t>
+      </w:r>
+      <w:r>
+        <w:t>i</w:t>
+      </w:r>
+      <w:r>
+        <w:t>ables, files, objects, devices , etc.</w:t>
+      </w:r>
+    </w:p>
+    <w:p>
+      <w:pPr>
+        <w:pStyle w:val="NoSpacing"/>
+        <w:rPr>
+          <w:b/>
+        </w:rPr>
+      </w:pPr>
+      <w:r>
+        <w:rPr>
+          <w:bCs/>
+        </w:rPr>
+        <w:t>A</w:t>
+      </w:r>
+      <w:r>
+        <w:t xml:space="preserve"> situation </w:t>
+      </w:r>
+      <w:r>
+        <w:t>where</w:t>
+      </w:r>
+      <w:r>
+        <w:t xml:space="preserve"> multiple threads try to access a shared resource and </w:t>
+      </w:r>
+      <w:r>
+        <w:rPr>
+          <w:b/>
+        </w:rPr>
+        <w:t>at least one of them</w:t>
+      </w:r>
+      <w:r>
+        <w:t xml:space="preserve"> wants to </w:t>
+      </w:r>
+      <w:r>
+        <w:rPr>
+          <w:b/>
+          <w:bCs/>
+        </w:rPr>
+        <w:t>make changes</w:t>
+      </w:r>
+      <w:r>
+        <w:t xml:space="preserve"> on the resource</w:t>
+      </w:r>
+      <w:r>
+        <w:t xml:space="preserve"> is called a </w:t>
+      </w:r>
+      <w:r>
+        <w:rPr>
+          <w:b/>
+          <w:bCs/>
+          <w:highlight w:val="yellow"/>
+        </w:rPr>
+        <w:t>Race Condition</w:t>
+      </w:r>
+    </w:p>
+    <w:p/>
+    <w:p>
+      <w:pPr>
+        <w:pStyle w:val="ListParagraph"/>
+        <w:numPr>
+          <w:ilvl w:val="0"/>
+          <w:numId w:val="43"/>
+        </w:numPr>
+      </w:pPr>
+      <w:r>
+        <w:t xml:space="preserve">The </w:t>
+      </w:r>
+      <w:r>
+        <w:rPr>
+          <w:highlight w:val="yellow"/>
+        </w:rPr>
+        <w:t>official</w:t>
+      </w:r>
+      <w:r>
+        <w:t xml:space="preserve"> definition of a Critical Section</w:t>
+      </w:r>
+      <w:r>
+        <w:t xml:space="preserve"> says that</w:t>
+      </w:r>
+      <w:r>
+        <w:t>:</w:t>
+      </w:r>
+    </w:p>
+    <w:p>
+      <w:pPr>
+        <w:rPr>
+          <w:shd w:val="clear" w:color="auto" w:fill="FFFFFF"/>
+        </w:rPr>
+      </w:pPr>
+      <w:r>
+        <w:t xml:space="preserve">A </w:t>
+      </w:r>
+      <w:r>
+        <w:rPr>
+          <w:b/>
+          <w:bCs/>
+          <w:highlight w:val="yellow"/>
+        </w:rPr>
+        <w:t>Critical Section</w:t>
+      </w:r>
+      <w:r>
+        <w:t xml:space="preserve"> is </w:t>
+      </w:r>
+      <w:r>
+        <w:t>a segment of</w:t>
+      </w:r>
+      <w:r>
+        <w:t xml:space="preserve"> </w:t>
+      </w:r>
+      <w:r>
+        <w:t>the</w:t>
+      </w:r>
+      <w:r>
+        <w:t xml:space="preserve"> code that must be executed by only one thread at a time </w:t>
+      </w:r>
+      <w:r>
+        <w:rPr>
+          <w:b/>
+          <w:bCs/>
+        </w:rPr>
+        <w:t>to produce the</w:t>
+      </w:r>
+      <w:r>
+        <w:rPr>
+          <w:b/>
+          <w:bCs/>
+        </w:rPr>
+        <w:t xml:space="preserve"> </w:t>
+      </w:r>
+      <w:r>
+        <w:rPr>
+          <w:b/>
+          <w:bCs/>
+        </w:rPr>
+        <w:t>expected results</w:t>
+      </w:r>
+      <w:r>
+        <w:rPr>
+          <w:shd w:val="clear" w:color="auto" w:fill="FFFFFF"/>
+        </w:rPr>
+        <w:t>. When more than one thread is allowed to execute this code segment, it</w:t>
+      </w:r>
+      <w:r>
+        <w:rPr>
+          <w:shd w:val="clear" w:color="auto" w:fill="FFFFFF"/>
+        </w:rPr>
+        <w:t xml:space="preserve"> </w:t>
+      </w:r>
+      <w:r>
+        <w:rPr>
+          <w:shd w:val="clear" w:color="auto" w:fill="FFFFFF"/>
+        </w:rPr>
+        <w:t>could produce unpredictable results.</w:t>
+      </w:r>
+      <w:r>
+        <w:rPr>
+          <w:shd w:val="clear" w:color="auto" w:fill="FFFFFF"/>
+        </w:rPr>
+        <w:t xml:space="preserve"> So</w:t>
+      </w:r>
+      <w:r>
+        <w:rPr>
+          <w:shd w:val="clear" w:color="auto" w:fill="FFFFFF"/>
+        </w:rPr>
+        <w:t>,</w:t>
+      </w:r>
+      <w:r>
+        <w:rPr>
+          <w:shd w:val="clear" w:color="auto" w:fill="FFFFFF"/>
+        </w:rPr>
+        <w:t xml:space="preserve"> If one thread is e</w:t>
+      </w:r>
+      <w:r>
+        <w:rPr>
+          <w:shd w:val="clear" w:color="auto" w:fill="FFFFFF"/>
+        </w:rPr>
+        <w:t>xecuting</w:t>
+      </w:r>
+      <w:r>
+        <w:rPr>
+          <w:shd w:val="clear" w:color="auto" w:fill="FFFFFF"/>
+        </w:rPr>
+        <w:t xml:space="preserve"> the critical section, the second thread must be stopped</w:t>
+      </w:r>
+      <w:r>
+        <w:rPr>
+          <w:shd w:val="clear" w:color="auto" w:fill="FFFFFF"/>
+        </w:rPr>
+        <w:t xml:space="preserve"> from executing it</w:t>
+      </w:r>
+      <w:r>
+        <w:rPr>
+          <w:shd w:val="clear" w:color="auto" w:fill="FFFFFF"/>
+        </w:rPr>
+        <w:t xml:space="preserve"> </w:t>
+      </w:r>
+      <w:r>
+        <w:rPr>
+          <w:shd w:val="clear" w:color="auto" w:fill="FFFFFF"/>
+        </w:rPr>
+        <w:t>until</w:t>
+      </w:r>
+      <w:r>
+        <w:rPr>
+          <w:shd w:val="clear" w:color="auto" w:fill="FFFFFF"/>
+        </w:rPr>
+        <w:t xml:space="preserve"> the first thread is done.</w:t>
+      </w:r>
+    </w:p>
+    <w:p>
+      <w:pPr>
+        <w:rPr>
+          <w:shd w:val="clear" w:color="auto" w:fill="FFFFFF"/>
+        </w:rPr>
+      </w:pPr>
+      <w:r>
+        <w:rPr>
+          <w:shd w:val="clear" w:color="auto" w:fill="FFFFFF"/>
+        </w:rPr>
+        <w:t>But as I understood and I’m 99% certain about it, a critical section is a segment of each thread’s code that is accessing a shared resource, two threads can have critical sections that are not exactly the same piece of code but executing it could cause a race condition so caution must be taken so two threads can not execute parts of their routine that are prone to causing a race condi</w:t>
+      </w:r>
+      <w:r>
+        <w:rPr>
+          <w:shd w:val="clear" w:color="auto" w:fill="FFFFFF"/>
+        </w:rPr>
+        <w:t>tion. So as per my own definition, a critical section is the code segment can lead to a race condition.</w:t>
+      </w:r>
+    </w:p>
+    <w:p/>
+    <w:p>
+      <w:pPr>
+        <w:pStyle w:val="NoSpacing"/>
+        <w:rPr>
+          <w:b/>
+        </w:rPr>
+      </w:pPr>
+      <w:r>
+        <w:rPr>
+          <w:b/>
+          <w:highlight w:val="yellow"/>
+        </w:rPr>
+        <w:t>Mutual Exclusion(Mutex):</w:t>
+      </w:r>
+      <w:r>
+        <w:rPr>
+          <w:b/>
+        </w:rPr>
+        <w:t xml:space="preserve"> </w:t>
+      </w:r>
+      <w:r>
+        <w:t>When one thread enters the critical section, other threads must be stopped from executing the critical section.</w:t>
+      </w:r>
+      <w:r>
+        <w:rPr>
+          <w:b/>
+        </w:rPr>
+        <w:t xml:space="preserve"> Multiple threads should not execute the critical section.</w:t>
+      </w:r>
+      <w:r>
+        <w:rPr>
+          <w:b/>
+        </w:rPr>
+        <w:t>( or as</w:t>
+      </w:r>
+      <w:r>
+        <w:rPr>
+          <w:b/>
+        </w:rPr>
+        <w:t xml:space="preserve"> per</w:t>
+      </w:r>
+      <w:r>
+        <w:rPr>
+          <w:b/>
+        </w:rPr>
+        <w:t xml:space="preserve"> my own definition of a critical section, two threads should not execute the critical sections</w:t>
+      </w:r>
+      <w:r>
+        <w:rPr>
+          <w:b/>
+        </w:rPr>
+        <w:t xml:space="preserve"> of their own routines</w:t>
+      </w:r>
+      <w:r>
+        <w:rPr>
+          <w:b/>
+        </w:rPr>
+        <w:t xml:space="preserve"> which can cause a race condition on a particular shared resource</w:t>
+      </w:r>
+      <w:r>
+        <w:rPr>
+          <w:b/>
+        </w:rPr>
+        <w:t>,</w:t>
+      </w:r>
+      <w:r>
+        <w:rPr>
+          <w:b/>
+        </w:rPr>
+        <w:t xml:space="preserve"> at the same time)</w:t>
+      </w:r>
+    </w:p>
+    <w:p/>
+    <w:p>
+      <w:pPr>
+        <w:pStyle w:val="Heading2"/>
+      </w:pPr>
+      <w:r>
+        <w:lastRenderedPageBreak/>
+        <w:t xml:space="preserve">How Java </w:t>
+      </w:r>
+      <w:r>
+        <w:t>L</w:t>
+      </w:r>
+      <w:r>
+        <w:t>et</w:t>
+      </w:r>
+      <w:r>
+        <w:t>s</w:t>
+      </w:r>
+      <w:r>
+        <w:t xml:space="preserve"> </w:t>
+      </w:r>
+      <w:r>
+        <w:t>Y</w:t>
+      </w:r>
+      <w:r>
+        <w:t xml:space="preserve">ou </w:t>
+      </w:r>
+      <w:r>
+        <w:t>M</w:t>
+      </w:r>
+      <w:r>
+        <w:t xml:space="preserve">ange </w:t>
+      </w:r>
+      <w:r>
+        <w:t>R</w:t>
+      </w:r>
+      <w:r>
+        <w:t xml:space="preserve">ace </w:t>
+      </w:r>
+      <w:r>
+        <w:t>C</w:t>
+      </w:r>
+      <w:r>
+        <w:t>ondition</w:t>
+      </w:r>
+      <w:r>
+        <w:t>s</w:t>
+      </w:r>
+    </w:p>
+    <w:p>
+      <w:pPr>
+        <w:pStyle w:val="Heading3"/>
+      </w:pPr>
+      <w:r>
+        <w:t xml:space="preserve">Locks and </w:t>
+      </w:r>
+      <w:r>
+        <w:t>M</w:t>
+      </w:r>
+      <w:r>
+        <w:t>onitors</w:t>
+      </w:r>
+      <w:r>
+        <w:t xml:space="preserve"> </w:t>
+      </w:r>
+    </w:p>
+    <w:p>
+      <w:pPr>
+        <w:pStyle w:val="ListParagraph"/>
+        <w:numPr>
+          <w:ilvl w:val="0"/>
+          <w:numId w:val="43"/>
+        </w:numPr>
+        <w:ind w:left="-284"/>
+        <w:rPr>
+          <w:color w:val="FF0000"/>
+          <w:highlight w:val="yellow"/>
+        </w:rPr>
+      </w:pPr>
+      <w:r>
+        <w:rPr>
+          <w:color w:val="FF0000"/>
+          <w:highlight w:val="yellow"/>
+        </w:rPr>
+        <w:t xml:space="preserve">ATTENTION: </w:t>
+      </w:r>
+      <w:r>
+        <w:rPr>
+          <w:color w:val="FF0000"/>
+          <w:highlight w:val="yellow"/>
+        </w:rPr>
+        <w:t xml:space="preserve"> </w:t>
+      </w:r>
+    </w:p>
+    <w:p>
+      <w:pPr>
+        <w:pStyle w:val="ListParagraph"/>
+        <w:ind w:left="-284"/>
+      </w:pPr>
+      <w:r>
+        <w:t>I searched a lot about the difference between locks and monitors and here are the results. I still might be slightly wrong though:</w:t>
+      </w:r>
+    </w:p>
+    <w:p>
+      <w:pPr>
+        <w:pStyle w:val="ListParagraph"/>
+        <w:numPr>
+          <w:ilvl w:val="0"/>
+          <w:numId w:val="43"/>
+        </w:numPr>
+        <w:rPr>
+          <w:b/>
+          <w:bCs/>
+        </w:rPr>
+      </w:pPr>
+      <w:r>
+        <w:t>There are articles talking about locks and monitors as two complementary entities where locks provide mutual exclusion and monitors</w:t>
+      </w:r>
+      <w:r>
+        <w:t xml:space="preserve"> make the cooperation between threads possible like wh</w:t>
+      </w:r>
+      <w:r>
+        <w:t>at</w:t>
+      </w:r>
+      <w:r>
+        <w:t xml:space="preserve"> you have</w:t>
+      </w:r>
+      <w:r>
+        <w:t xml:space="preserve"> </w:t>
+      </w:r>
+      <w:r>
+        <w:t>w</w:t>
+      </w:r>
+      <w:r>
+        <w:t>ith</w:t>
+      </w:r>
+      <w:r>
+        <w:t xml:space="preserve"> wait and notify</w:t>
+      </w:r>
+    </w:p>
+    <w:p>
+      <w:pPr>
+        <w:pStyle w:val="ListParagraph"/>
+        <w:numPr>
+          <w:ilvl w:val="0"/>
+          <w:numId w:val="43"/>
+        </w:numPr>
+        <w:rPr>
+          <w:b/>
+          <w:bCs/>
+        </w:rPr>
+      </w:pPr>
+      <w:r>
+        <w:t xml:space="preserve">But the Oracle </w:t>
+      </w:r>
+      <w:r>
+        <w:t xml:space="preserve">documentation on concurrency </w:t>
+      </w:r>
+      <w:r>
+        <w:t xml:space="preserve">talks about an entity called the </w:t>
+      </w:r>
+      <w:r>
+        <w:rPr>
+          <w:b/>
+          <w:bCs/>
+          <w:highlight w:val="yellow"/>
+        </w:rPr>
+        <w:t>I</w:t>
+      </w:r>
+      <w:r>
+        <w:rPr>
+          <w:b/>
+          <w:bCs/>
+          <w:highlight w:val="yellow"/>
+        </w:rPr>
+        <w:t xml:space="preserve">ntrinsic </w:t>
+      </w:r>
+      <w:r>
+        <w:rPr>
+          <w:b/>
+          <w:bCs/>
+          <w:highlight w:val="yellow"/>
+        </w:rPr>
+        <w:t>L</w:t>
+      </w:r>
+      <w:r>
+        <w:rPr>
+          <w:b/>
+          <w:bCs/>
+          <w:highlight w:val="yellow"/>
+        </w:rPr>
+        <w:t>ock</w:t>
+      </w:r>
+      <w:r>
+        <w:rPr>
+          <w:b/>
+          <w:bCs/>
+        </w:rPr>
+        <w:t xml:space="preserve">. </w:t>
+      </w:r>
+      <w:r>
+        <w:t xml:space="preserve">It says it’s </w:t>
+      </w:r>
+      <w:r>
+        <w:t xml:space="preserve">also called the </w:t>
+      </w:r>
+      <w:r>
+        <w:rPr>
+          <w:b/>
+          <w:bCs/>
+          <w:highlight w:val="yellow"/>
+        </w:rPr>
+        <w:t>M</w:t>
+      </w:r>
+      <w:r>
+        <w:rPr>
+          <w:b/>
+          <w:bCs/>
+          <w:highlight w:val="yellow"/>
+        </w:rPr>
+        <w:t xml:space="preserve">onitor </w:t>
+      </w:r>
+      <w:r>
+        <w:rPr>
+          <w:b/>
+          <w:bCs/>
+          <w:highlight w:val="yellow"/>
+        </w:rPr>
+        <w:t>L</w:t>
+      </w:r>
+      <w:r>
+        <w:rPr>
+          <w:b/>
+          <w:bCs/>
+          <w:highlight w:val="yellow"/>
+        </w:rPr>
+        <w:t>ock</w:t>
+      </w:r>
+      <w:r>
+        <w:t xml:space="preserve"> and it says that the API specification sometimes refers to this simply as a </w:t>
+      </w:r>
+      <w:r>
+        <w:rPr>
+          <w:b/>
+          <w:bCs/>
+          <w:highlight w:val="yellow"/>
+        </w:rPr>
+        <w:t>M</w:t>
+      </w:r>
+      <w:r>
+        <w:rPr>
+          <w:b/>
+          <w:bCs/>
+          <w:highlight w:val="yellow"/>
+        </w:rPr>
+        <w:t>onitor</w:t>
+      </w:r>
+      <w:r>
+        <w:t xml:space="preserve">. But I’ve seen it </w:t>
+      </w:r>
+      <w:r>
+        <w:t xml:space="preserve">also refer to it as just </w:t>
+      </w:r>
+      <w:r>
+        <w:rPr>
+          <w:b/>
+          <w:bCs/>
+          <w:highlight w:val="yellow"/>
+        </w:rPr>
+        <w:t>Lock</w:t>
+      </w:r>
+      <w:r>
+        <w:t>.</w:t>
+      </w:r>
+    </w:p>
+    <w:p>
+      <w:pPr>
+        <w:pStyle w:val="ListParagraph"/>
+        <w:numPr>
+          <w:ilvl w:val="0"/>
+          <w:numId w:val="43"/>
+        </w:numPr>
+        <w:rPr>
+          <w:b/>
+          <w:bCs/>
+        </w:rPr>
+      </w:pPr>
+      <w:r>
+        <w:rPr>
+          <w:b/>
+          <w:bCs/>
+        </w:rPr>
+        <w:t>So</w:t>
+      </w:r>
+      <w:r>
+        <w:rPr>
+          <w:b/>
+          <w:bCs/>
+        </w:rPr>
+        <w:t>,</w:t>
+      </w:r>
+      <w:r>
+        <w:rPr>
+          <w:b/>
+          <w:bCs/>
+        </w:rPr>
+        <w:t xml:space="preserve"> we continue by agreeing on the fact that all these terms are the same until proven otherwise</w:t>
+      </w:r>
+    </w:p>
+    <w:p>
+      <w:pPr>
+        <w:pStyle w:val="ListParagraph"/>
+        <w:numPr>
+          <w:ilvl w:val="0"/>
+          <w:numId w:val="43"/>
+        </w:numPr>
+        <w:rPr>
+          <w:b/>
+          <w:bCs/>
+        </w:rPr>
+      </w:pPr>
+      <w:r>
+        <w:t>there is an intrinsic lock associated with every object</w:t>
+      </w:r>
+      <w:r>
+        <w:t>,</w:t>
+      </w:r>
+      <w:r>
+        <w:t xml:space="preserve"> and if a thread wants to have an exclusive access to an object, it has to first acquire this lock</w:t>
+      </w:r>
+      <w:r>
+        <w:t xml:space="preserve"> and then release it when it’s done with it.</w:t>
+      </w:r>
+      <w:r>
+        <w:t xml:space="preserve"> </w:t>
+      </w:r>
+      <w:r>
+        <w:rPr>
+          <w:highlight w:val="yellow"/>
+        </w:rPr>
+        <w:t>But the thing is, other threads that access the object directly without acquiring a lock will still be able to modify the object( I tested it).</w:t>
+      </w:r>
+      <w:r>
+        <w:t xml:space="preserve"> </w:t>
+      </w:r>
+      <w:r>
+        <w:t>However</w:t>
+      </w:r>
+      <w:r>
+        <w:t>,</w:t>
+      </w:r>
+      <w:r>
+        <w:t xml:space="preserve"> if</w:t>
+      </w:r>
+      <w:r>
+        <w:t xml:space="preserve"> a thread is holding the lock of an object and</w:t>
+      </w:r>
+      <w:r>
+        <w:t xml:space="preserve"> another thread wants to acquire the lock, </w:t>
+      </w:r>
+      <w:r>
+        <w:t>the second thread</w:t>
+      </w:r>
+      <w:r>
+        <w:t xml:space="preserve"> will be blocked</w:t>
+      </w:r>
+      <w:r>
+        <w:t>.</w:t>
+      </w:r>
+    </w:p>
+    <w:p>
+      <w:pPr>
+        <w:pStyle w:val="Heading3"/>
+      </w:pPr>
+      <w:r>
+        <w:t>How the Locks are Acquired and Released</w:t>
+      </w:r>
+    </w:p>
+    <w:p>
+      <w:pPr>
+        <w:pStyle w:val="ListParagraph"/>
+        <w:numPr>
+          <w:ilvl w:val="0"/>
+          <w:numId w:val="44"/>
+        </w:numPr>
+      </w:pPr>
+      <w:r>
+        <w:t xml:space="preserve">When a thread calls a synchronized </w:t>
+      </w:r>
+      <w:r>
+        <w:rPr>
+          <w:b/>
+          <w:bCs/>
+        </w:rPr>
+        <w:t>instance</w:t>
+      </w:r>
+      <w:r>
+        <w:t xml:space="preserve"> </w:t>
+      </w:r>
+      <w:r>
+        <w:rPr>
+          <w:b/>
+          <w:bCs/>
+        </w:rPr>
+        <w:t>method</w:t>
+      </w:r>
+      <w:r>
+        <w:t>, it automatically acquires the lock for that</w:t>
+      </w:r>
+      <w:r>
+        <w:t xml:space="preserve"> method’s</w:t>
+      </w:r>
+      <w:r>
+        <w:t xml:space="preserve"> object</w:t>
+      </w:r>
+      <w:r>
+        <w:t xml:space="preserve"> ( </w:t>
+      </w:r>
+      <w:r>
+        <w:rPr>
+          <w:rStyle w:val="code-snippetChar"/>
+          <w:b/>
+          <w:bCs/>
+          <w:i/>
+          <w:iCs/>
+        </w:rPr>
+        <w:t>this</w:t>
+      </w:r>
+      <w:r>
+        <w:rPr>
+          <w:b/>
+          <w:bCs/>
+        </w:rPr>
+        <w:t xml:space="preserve"> basically</w:t>
+      </w:r>
+      <w:r>
+        <w:t>)</w:t>
+      </w:r>
+      <w:r>
+        <w:t>, and will release the lock after the method returns or throws and exception causing the termination of that method</w:t>
+      </w:r>
+      <w:r>
+        <w:t>.</w:t>
+      </w:r>
+    </w:p>
+    <w:p>
+      <w:pPr>
+        <w:pStyle w:val="ListParagraph"/>
+      </w:pPr>
+    </w:p>
+    <w:p>
+      <w:pPr>
+        <w:pStyle w:val="ListParagraph"/>
+      </w:pPr>
+      <w:r>
+        <w:t>If two threads are trying to invoke the same synchronized method on two different objects, there will be no blockage going one.</w:t>
+      </w:r>
+    </w:p>
+    <w:p>
+      <w:pPr>
+        <w:pStyle w:val="ListParagraph"/>
+      </w:pPr>
+    </w:p>
+    <w:p>
+      <w:pPr>
+        <w:pStyle w:val="ListParagraph"/>
+        <w:numPr>
+          <w:ilvl w:val="0"/>
+          <w:numId w:val="44"/>
+        </w:numPr>
+      </w:pPr>
+      <w:r>
+        <w:t xml:space="preserve">When you call a </w:t>
+      </w:r>
+      <w:r>
+        <w:rPr>
+          <w:b/>
+          <w:bCs/>
+        </w:rPr>
+        <w:t>static</w:t>
+      </w:r>
+      <w:r>
+        <w:t xml:space="preserve"> synchronized </w:t>
+      </w:r>
+      <w:r>
+        <w:rPr>
+          <w:b/>
+          <w:bCs/>
+        </w:rPr>
+        <w:t>method</w:t>
+      </w:r>
+      <w:r>
+        <w:t xml:space="preserve">, the thread acquires the lock for the </w:t>
+      </w:r>
+      <w:r>
+        <w:rPr>
+          <w:rStyle w:val="code-snippetChar"/>
+          <w:i/>
+          <w:iCs/>
+        </w:rPr>
+        <w:t>class</w:t>
+      </w:r>
+      <w:r>
+        <w:rPr>
+          <w:rStyle w:val="code-snippetChar"/>
+          <w:i/>
+          <w:iCs/>
+        </w:rPr>
+        <w:t xml:space="preserve"> </w:t>
+      </w:r>
+      <w:r>
+        <w:t>o</w:t>
+      </w:r>
+      <w:r>
+        <w:t>bject associated with the class. So no other thread can call this method as they try to acquire the same lock.</w:t>
+      </w:r>
+    </w:p>
+    <w:p>
+      <w:pPr>
+        <w:pStyle w:val="ListParagraph"/>
+      </w:pPr>
+    </w:p>
+    <w:p>
+      <w:pPr>
+        <w:pStyle w:val="ListParagraph"/>
+        <w:numPr>
+          <w:ilvl w:val="0"/>
+          <w:numId w:val="44"/>
+        </w:numPr>
+      </w:pPr>
+      <w:r>
+        <w:t>It’s possible for one thread to acquire the lock that it</w:t>
+      </w:r>
+      <w:r>
+        <w:t xml:space="preserve"> already owns. It’s helpful for example when a thread</w:t>
+      </w:r>
+      <w:r>
+        <w:t xml:space="preserve"> directly or indirectly</w:t>
+      </w:r>
+      <w:r>
+        <w:t xml:space="preserve"> calls a synchronized method that </w:t>
+      </w:r>
+      <w:r>
+        <w:t>contains another synchronized method</w:t>
+      </w:r>
+      <w:r>
+        <w:t xml:space="preserve">. This is called </w:t>
+      </w:r>
+      <w:r>
+        <w:rPr>
+          <w:b/>
+          <w:bCs/>
+        </w:rPr>
+        <w:t>Reentrant Synchronization</w:t>
+      </w:r>
+      <w:r>
+        <w:t xml:space="preserve"> and makes a thread not block itself.</w:t>
+      </w:r>
+    </w:p>
+    <w:p>
+      <w:pPr>
+        <w:pStyle w:val="ListParagraph"/>
+      </w:pPr>
+    </w:p>
+    <w:p>
+      <w:pPr>
+        <w:pStyle w:val="ListParagraph"/>
+        <w:numPr>
+          <w:ilvl w:val="0"/>
+          <w:numId w:val="44"/>
+        </w:numPr>
+      </w:pPr>
+      <w:r>
+        <w:t xml:space="preserve">If a thread is running a synchronized method and another thread is trying to run another synchronized method from the same object, it will block because it can’t acquire the lock to </w:t>
+      </w:r>
+      <w:r>
+        <w:rPr>
+          <w:rStyle w:val="code-snippetChar"/>
+          <w:i/>
+          <w:iCs/>
+        </w:rPr>
+        <w:t>this</w:t>
+      </w:r>
+      <w:r>
+        <w:t>.</w:t>
+      </w:r>
+    </w:p>
+    <w:p>
+      <w:pPr>
+        <w:pStyle w:val="ListParagraph"/>
+      </w:pPr>
+    </w:p>
+    <w:p>
+      <w:pPr>
+        <w:pStyle w:val="ListParagraph"/>
+        <w:numPr>
+          <w:ilvl w:val="0"/>
+          <w:numId w:val="44"/>
+        </w:numPr>
+      </w:pPr>
+      <w:r>
+        <w:t xml:space="preserve">We also have </w:t>
+      </w:r>
+      <w:r>
+        <w:rPr>
+          <w:b/>
+          <w:bCs/>
+        </w:rPr>
+        <w:t>Synchronized blocks</w:t>
+      </w:r>
+      <w:r>
+        <w:t xml:space="preserve"> that are helpful for more fine-grained control on what locks are acquired.</w:t>
+      </w:r>
+      <w:r>
+        <w:t xml:space="preserve"> You can pass </w:t>
+      </w:r>
+      <w:r>
+        <w:rPr>
+          <w:b/>
+          <w:bCs/>
+        </w:rPr>
+        <w:t>any</w:t>
+      </w:r>
+      <w:r>
+        <w:t xml:space="preserve"> object to the synchronized blocks so the thread acquires the lock associated to that object</w:t>
+      </w:r>
+      <w:r>
+        <w:t xml:space="preserve"> before executing the block.</w:t>
+      </w:r>
+    </w:p>
+    <w:p>
+      <w:pPr>
+        <w:pStyle w:val="ListParagraph"/>
+      </w:pPr>
+    </w:p>
+    <w:p>
+      <w:pPr>
+        <w:pStyle w:val="ListParagraph"/>
+        <w:numPr>
+          <w:ilvl w:val="0"/>
+          <w:numId w:val="44"/>
+        </w:numPr>
+      </w:pPr>
+      <w:r>
+        <w:lastRenderedPageBreak/>
+        <w:t>So it’s the responsibility of the developer to demarcate the boundaries of critical sections where the locks should be acquired and released, and determine the object whose lock is to be acquired</w:t>
+      </w:r>
+      <w:r>
+        <w:t>. Java will take care of the rest.</w:t>
+      </w:r>
+    </w:p>
+    <w:p>
+      <w:pPr>
+        <w:pStyle w:val="ListParagraph"/>
+      </w:pPr>
+    </w:p>
+    <w:p>
+      <w:pPr>
+        <w:pStyle w:val="ListParagraph"/>
+        <w:numPr>
+          <w:ilvl w:val="0"/>
+          <w:numId w:val="44"/>
+        </w:numPr>
+      </w:pPr>
+      <w:r>
+        <w:t>It doesn’t make sense for constructors to be synchronized and it’s a syntax error as only the thread that is constructing the object should have access to it while being constructed</w:t>
+      </w:r>
+      <w:r>
+        <w:t>.</w:t>
+      </w:r>
+    </w:p>
+    <w:p>
+      <w:pPr>
+        <w:pStyle w:val="ListParagraph"/>
+      </w:pPr>
+    </w:p>
+    <w:p>
+      <w:pPr>
+        <w:pStyle w:val="ListParagraph"/>
+      </w:pPr>
+      <w:r>
+        <w:t xml:space="preserve">You must not do dumb things like adding </w:t>
+      </w:r>
+      <w:r>
+        <w:rPr>
+          <w:rStyle w:val="code-snippetChar"/>
+          <w:i/>
+          <w:iCs/>
+        </w:rPr>
+        <w:t>this</w:t>
+      </w:r>
+      <w:r>
+        <w:t xml:space="preserve"> to a list</w:t>
+      </w:r>
+      <w:r>
+        <w:t xml:space="preserve"> that other threads have access to</w:t>
+      </w:r>
+      <w:r>
+        <w:t>. Oracle calls this premature leakage of the object.</w:t>
+      </w:r>
+    </w:p>
+    <w:p>
+      <w:pPr>
+        <w:pStyle w:val="ListParagraph"/>
+      </w:pPr>
+    </w:p>
+    <w:p>
+      <w:pPr>
+        <w:pStyle w:val="ListParagraph"/>
+        <w:numPr>
+          <w:ilvl w:val="0"/>
+          <w:numId w:val="44"/>
+        </w:numPr>
+      </w:pPr>
+      <w:r>
+        <w:t xml:space="preserve">So critical sections are marked with the </w:t>
+      </w:r>
+      <w:r>
+        <w:rPr>
+          <w:rStyle w:val="code-snippetChar"/>
+          <w:b/>
+          <w:bCs/>
+          <w:i/>
+          <w:iCs/>
+        </w:rPr>
+        <w:t>synchronized</w:t>
+      </w:r>
+      <w:r>
+        <w:t xml:space="preserve"> keyword</w:t>
+      </w:r>
+    </w:p>
+    <w:p>
+      <w:pPr>
+        <w:pStyle w:val="ListParagraph"/>
+        <w:numPr>
+          <w:ilvl w:val="0"/>
+          <w:numId w:val="44"/>
+        </w:numPr>
+        <w:rPr>
+          <w:highlight w:val="yellow"/>
+        </w:rPr>
+      </w:pPr>
+      <w:r>
+        <w:rPr>
+          <w:b/>
+          <w:bCs/>
+          <w:highlight w:val="yellow"/>
+        </w:rPr>
+        <w:t>You can read about where you should use the synchronized methods or blocks later but as of now, it doesn’t have a point.</w:t>
+      </w:r>
+    </w:p>
+    <w:p>
+      <w:pPr>
+        <w:pStyle w:val="NoSpacing"/>
+      </w:pPr>
+      <w:r>
+        <w:rPr>
+          <w:highlight w:val="red"/>
+        </w:rPr>
+        <w:t>……watched until the 01:0</w:t>
+      </w:r>
+      <w:r>
+        <w:rPr>
+          <w:highlight w:val="red"/>
+        </w:rPr>
+        <w:t>5</w:t>
+      </w:r>
+      <w:r>
+        <w:rPr>
+          <w:highlight w:val="red"/>
+        </w:rPr>
+        <w:t>’:</w:t>
+      </w:r>
+      <w:r>
+        <w:rPr>
+          <w:highlight w:val="red"/>
+        </w:rPr>
+        <w:t>20”</w:t>
+      </w:r>
+    </w:p>
+    <w:p>
+      <w:pPr>
+        <w:pStyle w:val="Heading1"/>
+      </w:pPr>
+      <w:r>
+        <w:t>Inte</w:t>
+      </w:r>
+      <w:r>
+        <w:t>r-Thread Communication</w:t>
+      </w:r>
+    </w:p>
+    <w:p>
+      <w:pPr>
+        <w:numPr>
+          <w:ilvl w:val="0"/>
+          <w:numId w:val="42"/>
+        </w:numPr>
+        <w:spacing w:after="0" w:line="276" w:lineRule="auto"/>
+        <w:ind w:left="-360"/>
         <w:rPr>
           <w:rFonts w:ascii="Times New Roman" w:eastAsia="Times New Roman" w:hAnsi="Times New Roman" w:cs="Times New Roman"/>
           <w:sz w:val="24"/>
@@ -326,39 +2201,62 @@
           <w:sz w:val="24"/>
           <w:szCs w:val="24"/>
         </w:rPr>
-        <w:t>when you call this method on a thread</w:t>
-      </w:r>
-      <w:r>
+        <w:t>Sometimes a thread needs to wait for another thread to notify it like when a thread displaying the viruses waits for the thread finding the viruses.</w:t>
+      </w:r>
+    </w:p>
+    <w:p>
+      <w:pPr>
+        <w:numPr>
+          <w:ilvl w:val="0"/>
+          <w:numId w:val="42"/>
+        </w:numPr>
+        <w:spacing w:after="0" w:line="276" w:lineRule="auto"/>
+        <w:ind w:left="-360"/>
         <w:rPr>
           <w:rFonts w:ascii="Times New Roman" w:eastAsia="Times New Roman" w:hAnsi="Times New Roman" w:cs="Times New Roman"/>
           <w:sz w:val="24"/>
           <w:szCs w:val="24"/>
         </w:rPr>
-        <w:t xml:space="preserve"> instance</w:t>
-      </w:r>
+      </w:pPr>
       <w:r>
         <w:rPr>
           <w:rFonts w:ascii="Times New Roman" w:eastAsia="Times New Roman" w:hAnsi="Times New Roman" w:cs="Times New Roman"/>
           <w:sz w:val="24"/>
           <w:szCs w:val="24"/>
         </w:rPr>
-        <w:t>, the current thread that’s invoking this</w:t>
-      </w:r>
-      <w:r>
+        <w:t>Notify and wait methods are implemented in the Object Class, They are final and use low-level, native implementations</w:t>
+      </w:r>
+    </w:p>
+    <w:p>
+      <w:pPr>
+        <w:numPr>
+          <w:ilvl w:val="0"/>
+          <w:numId w:val="42"/>
+        </w:numPr>
+        <w:spacing w:after="0" w:line="276" w:lineRule="auto"/>
+        <w:ind w:left="-360"/>
         <w:rPr>
           <w:rFonts w:ascii="Times New Roman" w:eastAsia="Times New Roman" w:hAnsi="Times New Roman" w:cs="Times New Roman"/>
           <w:sz w:val="24"/>
           <w:szCs w:val="24"/>
         </w:rPr>
-        <w:t xml:space="preserve"> </w:t>
-      </w:r>
+      </w:pPr>
       <w:r>
         <w:rPr>
           <w:rFonts w:ascii="Times New Roman" w:eastAsia="Times New Roman" w:hAnsi="Times New Roman" w:cs="Times New Roman"/>
           <w:sz w:val="24"/>
           <w:szCs w:val="24"/>
         </w:rPr>
-        <w:t>method will stop execution until the thread on which the join method has been</w:t>
+        <w:t xml:space="preserve">How they work: when a </w:t>
+      </w:r>
+      <w:r>
+        <w:rPr>
+          <w:rFonts w:ascii="Times New Roman" w:eastAsia="Times New Roman" w:hAnsi="Times New Roman" w:cs="Times New Roman"/>
+          <w:b/>
+          <w:sz w:val="24"/>
+          <w:szCs w:val="24"/>
+        </w:rPr>
+        <w:t>thread</w:t>
       </w:r>
       <w:r>
         <w:rPr>
@@ -366,7 +2264,16 @@
           <w:sz w:val="24"/>
           <w:szCs w:val="24"/>
         </w:rPr>
-        <w:t xml:space="preserve"> </w:t>
+        <w:t xml:space="preserve"> calls the wait method on an object, that thread stops and waits until </w:t>
+      </w:r>
+      <w:r>
+        <w:rPr>
+          <w:rFonts w:ascii="Times New Roman" w:eastAsia="Times New Roman" w:hAnsi="Times New Roman" w:cs="Times New Roman"/>
+          <w:b/>
+          <w:sz w:val="24"/>
+          <w:szCs w:val="24"/>
+        </w:rPr>
+        <w:t>another thread</w:t>
       </w:r>
       <w:r>
         <w:rPr>
@@ -374,129 +2281,26 @@
           <w:sz w:val="24"/>
           <w:szCs w:val="24"/>
         </w:rPr>
-        <w:t>invoked has finished</w:t>
+        <w:t xml:space="preserve"> calls the notify method on the </w:t>
+      </w:r>
+      <w:r>
+        <w:rPr>
+          <w:rFonts w:ascii="Times New Roman" w:eastAsia="Times New Roman" w:hAnsi="Times New Roman" w:cs="Times New Roman"/>
+          <w:b/>
+          <w:sz w:val="24"/>
+          <w:szCs w:val="24"/>
+        </w:rPr>
+        <w:t>same object</w:t>
+      </w:r>
+      <w:r>
+        <w:rPr>
+          <w:rFonts w:ascii="Times New Roman" w:eastAsia="Times New Roman" w:hAnsi="Times New Roman" w:cs="Times New Roman"/>
+          <w:sz w:val="24"/>
+          <w:szCs w:val="24"/>
+        </w:rPr>
+        <w:t>.</w:t>
       </w:r>
     </w:p>
-    <w:p>
-      <w:pPr>
-        <w:pStyle w:val="ListParagraph"/>
-        <w:ind w:left="1080"/>
-      </w:pPr>
-    </w:p>
-    <w:p>
-      <w:pPr>
-        <w:pStyle w:val="ListParagraph"/>
-        <w:numPr>
-          <w:ilvl w:val="0"/>
-          <w:numId w:val="33"/>
-        </w:numPr>
-      </w:pPr>
-      <w:r>
-        <w:t>setPriority()</w:t>
-      </w:r>
-    </w:p>
-    <w:p>
-      <w:pPr>
-        <w:pStyle w:val="ListParagraph"/>
-        <w:numPr>
-          <w:ilvl w:val="0"/>
-          <w:numId w:val="33"/>
-        </w:numPr>
-      </w:pPr>
-      <w:r>
-        <w:t>setDa</w:t>
-      </w:r>
-      <w:r>
-        <w:t>e</w:t>
-      </w:r>
-      <w:r>
-        <w:t>mon()</w:t>
-      </w:r>
-    </w:p>
-    <w:p>
-      <w:pPr>
-        <w:pStyle w:val="ListParagraph"/>
-        <w:numPr>
-          <w:ilvl w:val="0"/>
-          <w:numId w:val="33"/>
-        </w:numPr>
-      </w:pPr>
-      <w:r>
-        <w:t>getId()</w:t>
-      </w:r>
-    </w:p>
-    <w:p/>
-    <w:p>
-      <w:pPr>
-        <w:pStyle w:val="ListParagraph"/>
-        <w:numPr>
-          <w:ilvl w:val="0"/>
-          <w:numId w:val="34"/>
-        </w:numPr>
-      </w:pPr>
-      <w:r>
-        <w:t>Static Methods</w:t>
-      </w:r>
-    </w:p>
-    <w:p>
-      <w:pPr>
-        <w:pStyle w:val="ListParagraph"/>
-        <w:numPr>
-          <w:ilvl w:val="1"/>
-          <w:numId w:val="34"/>
-        </w:numPr>
-      </w:pPr>
-      <w:r>
-        <w:t xml:space="preserve">Thread.currentThread(): returns the current thread that </w:t>
-      </w:r>
-      <w:r>
-        <w:t>its code is running right now</w:t>
-      </w:r>
-    </w:p>
-    <w:p>
-      <w:pPr>
-        <w:pStyle w:val="ListParagraph"/>
-        <w:numPr>
-          <w:ilvl w:val="1"/>
-          <w:numId w:val="34"/>
-        </w:numPr>
-      </w:pPr>
-      <w:r>
-        <w:t>Thread.sleep(m,</w:t>
-      </w:r>
-      <w:r>
-        <w:t xml:space="preserve"> </w:t>
-      </w:r>
-      <w:r>
-        <w:t xml:space="preserve">n): </w:t>
-      </w:r>
-      <w:r>
-        <w:rPr>
-          <w:b/>
-          <w:bCs/>
-        </w:rPr>
-        <w:t>the current thread</w:t>
-      </w:r>
-      <w:r>
-        <w:t xml:space="preserve"> will stop running for m </w:t>
-      </w:r>
-      <w:r>
-        <w:t>milliseconds</w:t>
-      </w:r>
-      <w:r>
-        <w:t xml:space="preserve"> and n nanoseconds</w:t>
-      </w:r>
-    </w:p>
-    <w:p>
-      <w:pPr>
-        <w:pStyle w:val="ListParagraph"/>
-        <w:numPr>
-          <w:ilvl w:val="1"/>
-          <w:numId w:val="34"/>
-        </w:numPr>
-      </w:pPr>
-    </w:p>
-    <w:p/>
     <w:p/>
     <w:sectPr>
       <w:pgSz w:w="12240" w:h="15840"/>
@@ -732,6 +2536,232 @@
     </w:lvl>
   </w:abstractNum>
   <w:abstractNum w:abstractNumId="9" w15:restartNumberingAfterBreak="0">
+    <w:nsid w:val="031B5617"/>
+    <w:multiLevelType w:val="hybridMultilevel"/>
+    <w:tmpl w:val="947E46E6"/>
+    <w:lvl w:ilvl="0" w:tplc="04090001">
+      <w:start w:val="1"/>
+      <w:numFmt w:val="bullet"/>
+      <w:lvlText w:val=""/>
+      <w:lvlJc w:val="left"/>
+      <w:pPr>
+        <w:ind w:left="720" w:hanging="360"/>
+      </w:pPr>
+      <w:rPr>
+        <w:rFonts w:ascii="Symbol" w:hAnsi="Symbol" w:hint="default"/>
+      </w:rPr>
+    </w:lvl>
+    <w:lvl w:ilvl="1" w:tplc="04090003" w:tentative="1">
+      <w:start w:val="1"/>
+      <w:numFmt w:val="bullet"/>
+      <w:lvlText w:val="o"/>
+      <w:lvlJc w:val="left"/>
+      <w:pPr>
+        <w:ind w:left="1440" w:hanging="360"/>
+      </w:pPr>
+      <w:rPr>
+        <w:rFonts w:ascii="Courier New" w:hAnsi="Courier New" w:cs="Courier New" w:hint="default"/>
+      </w:rPr>
+    </w:lvl>
+    <w:lvl w:ilvl="2" w:tplc="04090005" w:tentative="1">
+      <w:start w:val="1"/>
+      <w:numFmt w:val="bullet"/>
+      <w:lvlText w:val=""/>
+      <w:lvlJc w:val="left"/>
+      <w:pPr>
+        <w:ind w:left="2160" w:hanging="360"/>
+      </w:pPr>
+      <w:rPr>
+        <w:rFonts w:ascii="Wingdings" w:hAnsi="Wingdings" w:hint="default"/>
+      </w:rPr>
+    </w:lvl>
+    <w:lvl w:ilvl="3" w:tplc="04090001" w:tentative="1">
+      <w:start w:val="1"/>
+      <w:numFmt w:val="bullet"/>
+      <w:lvlText w:val=""/>
+      <w:lvlJc w:val="left"/>
+      <w:pPr>
+        <w:ind w:left="2880" w:hanging="360"/>
+      </w:pPr>
+      <w:rPr>
+        <w:rFonts w:ascii="Symbol" w:hAnsi="Symbol" w:hint="default"/>
+      </w:rPr>
+    </w:lvl>
+    <w:lvl w:ilvl="4" w:tplc="04090003" w:tentative="1">
+      <w:start w:val="1"/>
+      <w:numFmt w:val="bullet"/>
+      <w:lvlText w:val="o"/>
+      <w:lvlJc w:val="left"/>
+      <w:pPr>
+        <w:ind w:left="3600" w:hanging="360"/>
+      </w:pPr>
+      <w:rPr>
+        <w:rFonts w:ascii="Courier New" w:hAnsi="Courier New" w:cs="Courier New" w:hint="default"/>
+      </w:rPr>
+    </w:lvl>
+    <w:lvl w:ilvl="5" w:tplc="04090005" w:tentative="1">
+      <w:start w:val="1"/>
+      <w:numFmt w:val="bullet"/>
+      <w:lvlText w:val=""/>
+      <w:lvlJc w:val="left"/>
+      <w:pPr>
+        <w:ind w:left="4320" w:hanging="360"/>
+      </w:pPr>
+      <w:rPr>
+        <w:rFonts w:ascii="Wingdings" w:hAnsi="Wingdings" w:hint="default"/>
+      </w:rPr>
+    </w:lvl>
+    <w:lvl w:ilvl="6" w:tplc="04090001" w:tentative="1">
+      <w:start w:val="1"/>
+      <w:numFmt w:val="bullet"/>
+      <w:lvlText w:val=""/>
+      <w:lvlJc w:val="left"/>
+      <w:pPr>
+        <w:ind w:left="5040" w:hanging="360"/>
+      </w:pPr>
+      <w:rPr>
+        <w:rFonts w:ascii="Symbol" w:hAnsi="Symbol" w:hint="default"/>
+      </w:rPr>
+    </w:lvl>
+    <w:lvl w:ilvl="7" w:tplc="04090003" w:tentative="1">
+      <w:start w:val="1"/>
+      <w:numFmt w:val="bullet"/>
+      <w:lvlText w:val="o"/>
+      <w:lvlJc w:val="left"/>
+      <w:pPr>
+        <w:ind w:left="5760" w:hanging="360"/>
+      </w:pPr>
+      <w:rPr>
+        <w:rFonts w:ascii="Courier New" w:hAnsi="Courier New" w:cs="Courier New" w:hint="default"/>
+      </w:rPr>
+    </w:lvl>
+    <w:lvl w:ilvl="8" w:tplc="04090005" w:tentative="1">
+      <w:start w:val="1"/>
+      <w:numFmt w:val="bullet"/>
+      <w:lvlText w:val=""/>
+      <w:lvlJc w:val="left"/>
+      <w:pPr>
+        <w:ind w:left="6480" w:hanging="360"/>
+      </w:pPr>
+      <w:rPr>
+        <w:rFonts w:ascii="Wingdings" w:hAnsi="Wingdings" w:hint="default"/>
+      </w:rPr>
+    </w:lvl>
+  </w:abstractNum>
+  <w:abstractNum w:abstractNumId="10" w15:restartNumberingAfterBreak="0">
+    <w:nsid w:val="03F460FC"/>
+    <w:multiLevelType w:val="hybridMultilevel"/>
+    <w:tmpl w:val="C0CE2184"/>
+    <w:lvl w:ilvl="0" w:tplc="04090001">
+      <w:start w:val="1"/>
+      <w:numFmt w:val="bullet"/>
+      <w:lvlText w:val=""/>
+      <w:lvlJc w:val="left"/>
+      <w:pPr>
+        <w:ind w:left="1080" w:hanging="360"/>
+      </w:pPr>
+      <w:rPr>
+        <w:rFonts w:ascii="Symbol" w:hAnsi="Symbol" w:hint="default"/>
+      </w:rPr>
+    </w:lvl>
+    <w:lvl w:ilvl="1" w:tplc="04090003" w:tentative="1">
+      <w:start w:val="1"/>
+      <w:numFmt w:val="bullet"/>
+      <w:lvlText w:val="o"/>
+      <w:lvlJc w:val="left"/>
+      <w:pPr>
+        <w:ind w:left="1800" w:hanging="360"/>
+      </w:pPr>
+      <w:rPr>
+        <w:rFonts w:ascii="Courier New" w:hAnsi="Courier New" w:cs="Courier New" w:hint="default"/>
+      </w:rPr>
+    </w:lvl>
+    <w:lvl w:ilvl="2" w:tplc="04090005" w:tentative="1">
+      <w:start w:val="1"/>
+      <w:numFmt w:val="bullet"/>
+      <w:lvlText w:val=""/>
+      <w:lvlJc w:val="left"/>
+      <w:pPr>
+        <w:ind w:left="2520" w:hanging="360"/>
+      </w:pPr>
+      <w:rPr>
+        <w:rFonts w:ascii="Wingdings" w:hAnsi="Wingdings" w:hint="default"/>
+      </w:rPr>
+    </w:lvl>
+    <w:lvl w:ilvl="3" w:tplc="04090001" w:tentative="1">
+      <w:start w:val="1"/>
+      <w:numFmt w:val="bullet"/>
+      <w:lvlText w:val=""/>
+      <w:lvlJc w:val="left"/>
+      <w:pPr>
+        <w:ind w:left="3240" w:hanging="360"/>
+      </w:pPr>
+      <w:rPr>
+        <w:rFonts w:ascii="Symbol" w:hAnsi="Symbol" w:hint="default"/>
+      </w:rPr>
+    </w:lvl>
+    <w:lvl w:ilvl="4" w:tplc="04090003" w:tentative="1">
+      <w:start w:val="1"/>
+      <w:numFmt w:val="bullet"/>
+      <w:lvlText w:val="o"/>
+      <w:lvlJc w:val="left"/>
+      <w:pPr>
+        <w:ind w:left="3960" w:hanging="360"/>
+      </w:pPr>
+      <w:rPr>
+        <w:rFonts w:ascii="Courier New" w:hAnsi="Courier New" w:cs="Courier New" w:hint="default"/>
+      </w:rPr>
+    </w:lvl>
+    <w:lvl w:ilvl="5" w:tplc="04090005" w:tentative="1">
+      <w:start w:val="1"/>
+      <w:numFmt w:val="bullet"/>
+      <w:lvlText w:val=""/>
+      <w:lvlJc w:val="left"/>
+      <w:pPr>
+        <w:ind w:left="4680" w:hanging="360"/>
+      </w:pPr>
+      <w:rPr>
+        <w:rFonts w:ascii="Wingdings" w:hAnsi="Wingdings" w:hint="default"/>
+      </w:rPr>
+    </w:lvl>
+    <w:lvl w:ilvl="6" w:tplc="04090001" w:tentative="1">
+      <w:start w:val="1"/>
+      <w:numFmt w:val="bullet"/>
+      <w:lvlText w:val=""/>
+      <w:lvlJc w:val="left"/>
+      <w:pPr>
+        <w:ind w:left="5400" w:hanging="360"/>
+      </w:pPr>
+      <w:rPr>
+        <w:rFonts w:ascii="Symbol" w:hAnsi="Symbol" w:hint="default"/>
+      </w:rPr>
+    </w:lvl>
+    <w:lvl w:ilvl="7" w:tplc="04090003" w:tentative="1">
+      <w:start w:val="1"/>
+      <w:numFmt w:val="bullet"/>
+      <w:lvlText w:val="o"/>
+      <w:lvlJc w:val="left"/>
+      <w:pPr>
+        <w:ind w:left="6120" w:hanging="360"/>
+      </w:pPr>
+      <w:rPr>
+        <w:rFonts w:ascii="Courier New" w:hAnsi="Courier New" w:cs="Courier New" w:hint="default"/>
+      </w:rPr>
+    </w:lvl>
+    <w:lvl w:ilvl="8" w:tplc="04090005" w:tentative="1">
+      <w:start w:val="1"/>
+      <w:numFmt w:val="bullet"/>
+      <w:lvlText w:val=""/>
+      <w:lvlJc w:val="left"/>
+      <w:pPr>
+        <w:ind w:left="6840" w:hanging="360"/>
+      </w:pPr>
+      <w:rPr>
+        <w:rFonts w:ascii="Wingdings" w:hAnsi="Wingdings" w:hint="default"/>
+      </w:rPr>
+    </w:lvl>
+  </w:abstractNum>
+  <w:abstractNum w:abstractNumId="11" w15:restartNumberingAfterBreak="0">
     <w:nsid w:val="043356FC"/>
     <w:multiLevelType w:val="hybridMultilevel"/>
     <w:tmpl w:val="8FD443D6"/>
@@ -844,7 +2874,7 @@
       </w:rPr>
     </w:lvl>
   </w:abstractNum>
-  <w:abstractNum w:abstractNumId="10" w15:restartNumberingAfterBreak="0">
+  <w:abstractNum w:abstractNumId="12" w15:restartNumberingAfterBreak="0">
     <w:nsid w:val="0EFC000A"/>
     <w:multiLevelType w:val="hybridMultilevel"/>
     <w:tmpl w:val="53DCBAC8"/>
@@ -930,7 +2960,7 @@
       </w:pPr>
     </w:lvl>
   </w:abstractNum>
-  <w:abstractNum w:abstractNumId="11" w15:restartNumberingAfterBreak="0">
+  <w:abstractNum w:abstractNumId="13" w15:restartNumberingAfterBreak="0">
     <w:nsid w:val="0F513F05"/>
     <w:multiLevelType w:val="hybridMultilevel"/>
     <w:tmpl w:val="C3DC8828"/>
@@ -1043,7 +3073,120 @@
       </w:rPr>
     </w:lvl>
   </w:abstractNum>
-  <w:abstractNum w:abstractNumId="12" w15:restartNumberingAfterBreak="0">
+  <w:abstractNum w:abstractNumId="14" w15:restartNumberingAfterBreak="0">
+    <w:nsid w:val="11035E2B"/>
+    <w:multiLevelType w:val="hybridMultilevel"/>
+    <w:tmpl w:val="E83858DE"/>
+    <w:lvl w:ilvl="0" w:tplc="04090001">
+      <w:start w:val="1"/>
+      <w:numFmt w:val="bullet"/>
+      <w:lvlText w:val=""/>
+      <w:lvlJc w:val="left"/>
+      <w:pPr>
+        <w:ind w:left="766" w:hanging="360"/>
+      </w:pPr>
+      <w:rPr>
+        <w:rFonts w:ascii="Symbol" w:hAnsi="Symbol" w:hint="default"/>
+      </w:rPr>
+    </w:lvl>
+    <w:lvl w:ilvl="1" w:tplc="04090003" w:tentative="1">
+      <w:start w:val="1"/>
+      <w:numFmt w:val="bullet"/>
+      <w:lvlText w:val="o"/>
+      <w:lvlJc w:val="left"/>
+      <w:pPr>
+        <w:ind w:left="1486" w:hanging="360"/>
+      </w:pPr>
+      <w:rPr>
+        <w:rFonts w:ascii="Courier New" w:hAnsi="Courier New" w:cs="Courier New" w:hint="default"/>
+      </w:rPr>
+    </w:lvl>
+    <w:lvl w:ilvl="2" w:tplc="04090005" w:tentative="1">
+      <w:start w:val="1"/>
+      <w:numFmt w:val="bullet"/>
+      <w:lvlText w:val=""/>
+      <w:lvlJc w:val="left"/>
+      <w:pPr>
+        <w:ind w:left="2206" w:hanging="360"/>
+      </w:pPr>
+      <w:rPr>
+        <w:rFonts w:ascii="Wingdings" w:hAnsi="Wingdings" w:hint="default"/>
+      </w:rPr>
+    </w:lvl>
+    <w:lvl w:ilvl="3" w:tplc="04090001" w:tentative="1">
+      <w:start w:val="1"/>
+      <w:numFmt w:val="bullet"/>
+      <w:lvlText w:val=""/>
+      <w:lvlJc w:val="left"/>
+      <w:pPr>
+        <w:ind w:left="2926" w:hanging="360"/>
+      </w:pPr>
+      <w:rPr>
+        <w:rFonts w:ascii="Symbol" w:hAnsi="Symbol" w:hint="default"/>
+      </w:rPr>
+    </w:lvl>
+    <w:lvl w:ilvl="4" w:tplc="04090003" w:tentative="1">
+      <w:start w:val="1"/>
+      <w:numFmt w:val="bullet"/>
+      <w:lvlText w:val="o"/>
+      <w:lvlJc w:val="left"/>
+      <w:pPr>
+        <w:ind w:left="3646" w:hanging="360"/>
+      </w:pPr>
+      <w:rPr>
+        <w:rFonts w:ascii="Courier New" w:hAnsi="Courier New" w:cs="Courier New" w:hint="default"/>
+      </w:rPr>
+    </w:lvl>
+    <w:lvl w:ilvl="5" w:tplc="04090005" w:tentative="1">
+      <w:start w:val="1"/>
+      <w:numFmt w:val="bullet"/>
+      <w:lvlText w:val=""/>
+      <w:lvlJc w:val="left"/>
+      <w:pPr>
+        <w:ind w:left="4366" w:hanging="360"/>
+      </w:pPr>
+      <w:rPr>
+        <w:rFonts w:ascii="Wingdings" w:hAnsi="Wingdings" w:hint="default"/>
+      </w:rPr>
+    </w:lvl>
+    <w:lvl w:ilvl="6" w:tplc="04090001" w:tentative="1">
+      <w:start w:val="1"/>
+      <w:numFmt w:val="bullet"/>
+      <w:lvlText w:val=""/>
+      <w:lvlJc w:val="left"/>
+      <w:pPr>
+        <w:ind w:left="5086" w:hanging="360"/>
+      </w:pPr>
+      <w:rPr>
+        <w:rFonts w:ascii="Symbol" w:hAnsi="Symbol" w:hint="default"/>
+      </w:rPr>
+    </w:lvl>
+    <w:lvl w:ilvl="7" w:tplc="04090003" w:tentative="1">
+      <w:start w:val="1"/>
+      <w:numFmt w:val="bullet"/>
+      <w:lvlText w:val="o"/>
+      <w:lvlJc w:val="left"/>
+      <w:pPr>
+        <w:ind w:left="5806" w:hanging="360"/>
+      </w:pPr>
+      <w:rPr>
+        <w:rFonts w:ascii="Courier New" w:hAnsi="Courier New" w:cs="Courier New" w:hint="default"/>
+      </w:rPr>
+    </w:lvl>
+    <w:lvl w:ilvl="8" w:tplc="04090005" w:tentative="1">
+      <w:start w:val="1"/>
+      <w:numFmt w:val="bullet"/>
+      <w:lvlText w:val=""/>
+      <w:lvlJc w:val="left"/>
+      <w:pPr>
+        <w:ind w:left="6526" w:hanging="360"/>
+      </w:pPr>
+      <w:rPr>
+        <w:rFonts w:ascii="Wingdings" w:hAnsi="Wingdings" w:hint="default"/>
+      </w:rPr>
+    </w:lvl>
+  </w:abstractNum>
+  <w:abstractNum w:abstractNumId="15" w15:restartNumberingAfterBreak="0">
     <w:nsid w:val="117D165B"/>
     <w:multiLevelType w:val="hybridMultilevel"/>
     <w:tmpl w:val="A358FD36"/>
@@ -1129,7 +3272,7 @@
       </w:pPr>
     </w:lvl>
   </w:abstractNum>
-  <w:abstractNum w:abstractNumId="13" w15:restartNumberingAfterBreak="0">
+  <w:abstractNum w:abstractNumId="16" w15:restartNumberingAfterBreak="0">
     <w:nsid w:val="14577E0E"/>
     <w:multiLevelType w:val="hybridMultilevel"/>
     <w:tmpl w:val="5776A6A6"/>
@@ -1242,7 +3385,147 @@
       </w:rPr>
     </w:lvl>
   </w:abstractNum>
-  <w:abstractNum w:abstractNumId="14" w15:restartNumberingAfterBreak="0">
+  <w:abstractNum w:abstractNumId="17" w15:restartNumberingAfterBreak="0">
+    <w:nsid w:val="150C1B2F"/>
+    <w:multiLevelType w:val="multilevel"/>
+    <w:tmpl w:val="0CDCBFC8"/>
+    <w:lvl w:ilvl="0">
+      <w:start w:val="1"/>
+      <w:numFmt w:val="bullet"/>
+      <w:lvlText w:val="●"/>
+      <w:lvlJc w:val="left"/>
+      <w:pPr>
+        <w:ind w:left="1440" w:hanging="360"/>
+      </w:pPr>
+      <w:rPr>
+        <w:strike w:val="0"/>
+        <w:dstrike w:val="0"/>
+        <w:u w:val="none"/>
+        <w:effect w:val="none"/>
+      </w:rPr>
+    </w:lvl>
+    <w:lvl w:ilvl="1">
+      <w:start w:val="1"/>
+      <w:numFmt w:val="bullet"/>
+      <w:lvlText w:val="○"/>
+      <w:lvlJc w:val="left"/>
+      <w:pPr>
+        <w:ind w:left="2160" w:hanging="360"/>
+      </w:pPr>
+      <w:rPr>
+        <w:strike w:val="0"/>
+        <w:dstrike w:val="0"/>
+        <w:u w:val="none"/>
+        <w:effect w:val="none"/>
+      </w:rPr>
+    </w:lvl>
+    <w:lvl w:ilvl="2">
+      <w:start w:val="1"/>
+      <w:numFmt w:val="bullet"/>
+      <w:lvlText w:val="■"/>
+      <w:lvlJc w:val="left"/>
+      <w:pPr>
+        <w:ind w:left="2880" w:hanging="360"/>
+      </w:pPr>
+      <w:rPr>
+        <w:strike w:val="0"/>
+        <w:dstrike w:val="0"/>
+        <w:u w:val="none"/>
+        <w:effect w:val="none"/>
+      </w:rPr>
+    </w:lvl>
+    <w:lvl w:ilvl="3">
+      <w:start w:val="1"/>
+      <w:numFmt w:val="bullet"/>
+      <w:lvlText w:val="●"/>
+      <w:lvlJc w:val="left"/>
+      <w:pPr>
+        <w:ind w:left="3600" w:hanging="360"/>
+      </w:pPr>
+      <w:rPr>
+        <w:strike w:val="0"/>
+        <w:dstrike w:val="0"/>
+        <w:u w:val="none"/>
+        <w:effect w:val="none"/>
+      </w:rPr>
+    </w:lvl>
+    <w:lvl w:ilvl="4">
+      <w:start w:val="1"/>
+      <w:numFmt w:val="bullet"/>
+      <w:lvlText w:val="○"/>
+      <w:lvlJc w:val="left"/>
+      <w:pPr>
+        <w:ind w:left="4320" w:hanging="360"/>
+      </w:pPr>
+      <w:rPr>
+        <w:strike w:val="0"/>
+        <w:dstrike w:val="0"/>
+        <w:u w:val="none"/>
+        <w:effect w:val="none"/>
+      </w:rPr>
+    </w:lvl>
+    <w:lvl w:ilvl="5">
+      <w:start w:val="1"/>
+      <w:numFmt w:val="bullet"/>
+      <w:lvlText w:val="■"/>
+      <w:lvlJc w:val="left"/>
+      <w:pPr>
+        <w:ind w:left="5040" w:hanging="360"/>
+      </w:pPr>
+      <w:rPr>
+        <w:strike w:val="0"/>
+        <w:dstrike w:val="0"/>
+        <w:u w:val="none"/>
+        <w:effect w:val="none"/>
+      </w:rPr>
+    </w:lvl>
+    <w:lvl w:ilvl="6">
+      <w:start w:val="1"/>
+      <w:numFmt w:val="bullet"/>
+      <w:lvlText w:val="●"/>
+      <w:lvlJc w:val="left"/>
+      <w:pPr>
+        <w:ind w:left="5760" w:hanging="360"/>
+      </w:pPr>
+      <w:rPr>
+        <w:strike w:val="0"/>
+        <w:dstrike w:val="0"/>
+        <w:u w:val="none"/>
+        <w:effect w:val="none"/>
+      </w:rPr>
+    </w:lvl>
+    <w:lvl w:ilvl="7">
+      <w:start w:val="1"/>
+      <w:numFmt w:val="bullet"/>
+      <w:lvlText w:val="○"/>
+      <w:lvlJc w:val="left"/>
+      <w:pPr>
+        <w:ind w:left="6480" w:hanging="360"/>
+      </w:pPr>
+      <w:rPr>
+        <w:strike w:val="0"/>
+        <w:dstrike w:val="0"/>
+        <w:u w:val="none"/>
+        <w:effect w:val="none"/>
+      </w:rPr>
+    </w:lvl>
+    <w:lvl w:ilvl="8">
+      <w:start w:val="1"/>
+      <w:numFmt w:val="bullet"/>
+      <w:lvlText w:val="■"/>
+      <w:lvlJc w:val="left"/>
+      <w:pPr>
+        <w:ind w:left="7200" w:hanging="360"/>
+      </w:pPr>
+      <w:rPr>
+        <w:strike w:val="0"/>
+        <w:dstrike w:val="0"/>
+        <w:u w:val="none"/>
+        <w:effect w:val="none"/>
+      </w:rPr>
+    </w:lvl>
+  </w:abstractNum>
+  <w:abstractNum w:abstractNumId="18" w15:restartNumberingAfterBreak="0">
     <w:nsid w:val="15730258"/>
     <w:multiLevelType w:val="hybridMultilevel"/>
     <w:tmpl w:val="5336A1C6"/>
@@ -1355,7 +3638,7 @@
       </w:rPr>
     </w:lvl>
   </w:abstractNum>
-  <w:abstractNum w:abstractNumId="15" w15:restartNumberingAfterBreak="0">
+  <w:abstractNum w:abstractNumId="19" w15:restartNumberingAfterBreak="0">
     <w:nsid w:val="1A9E4CF6"/>
     <w:multiLevelType w:val="hybridMultilevel"/>
     <w:tmpl w:val="91C83C70"/>
@@ -1468,7 +3751,7 @@
       </w:rPr>
     </w:lvl>
   </w:abstractNum>
-  <w:abstractNum w:abstractNumId="16" w15:restartNumberingAfterBreak="0">
+  <w:abstractNum w:abstractNumId="20" w15:restartNumberingAfterBreak="0">
     <w:nsid w:val="1B845F54"/>
     <w:multiLevelType w:val="hybridMultilevel"/>
     <w:tmpl w:val="E68AEA86"/>
@@ -1581,7 +3864,7 @@
       </w:rPr>
     </w:lvl>
   </w:abstractNum>
-  <w:abstractNum w:abstractNumId="17" w15:restartNumberingAfterBreak="0">
+  <w:abstractNum w:abstractNumId="21" w15:restartNumberingAfterBreak="0">
     <w:nsid w:val="1C326AA9"/>
     <w:multiLevelType w:val="hybridMultilevel"/>
     <w:tmpl w:val="8A0EC798"/>
@@ -1694,7 +3977,7 @@
       </w:rPr>
     </w:lvl>
   </w:abstractNum>
-  <w:abstractNum w:abstractNumId="18" w15:restartNumberingAfterBreak="0">
+  <w:abstractNum w:abstractNumId="22" w15:restartNumberingAfterBreak="0">
     <w:nsid w:val="1E345713"/>
     <w:multiLevelType w:val="hybridMultilevel"/>
     <w:tmpl w:val="49B03E10"/>
@@ -1807,7 +4090,7 @@
       </w:rPr>
     </w:lvl>
   </w:abstractNum>
-  <w:abstractNum w:abstractNumId="19" w15:restartNumberingAfterBreak="0">
+  <w:abstractNum w:abstractNumId="23" w15:restartNumberingAfterBreak="0">
     <w:nsid w:val="21515E7B"/>
     <w:multiLevelType w:val="hybridMultilevel"/>
     <w:tmpl w:val="805E0038"/>
@@ -1921,7 +4204,7 @@
       </w:rPr>
     </w:lvl>
   </w:abstractNum>
-  <w:abstractNum w:abstractNumId="20" w15:restartNumberingAfterBreak="0">
+  <w:abstractNum w:abstractNumId="24" w15:restartNumberingAfterBreak="0">
     <w:nsid w:val="268A3225"/>
     <w:multiLevelType w:val="hybridMultilevel"/>
     <w:tmpl w:val="F3409F28"/>
@@ -2034,7 +4317,7 @@
       </w:rPr>
     </w:lvl>
   </w:abstractNum>
-  <w:abstractNum w:abstractNumId="21" w15:restartNumberingAfterBreak="0">
+  <w:abstractNum w:abstractNumId="25" w15:restartNumberingAfterBreak="0">
     <w:nsid w:val="2CD47A1B"/>
     <w:multiLevelType w:val="multilevel"/>
     <w:tmpl w:val="AA866742"/>
@@ -2150,7 +4433,7 @@
       </w:rPr>
     </w:lvl>
   </w:abstractNum>
-  <w:abstractNum w:abstractNumId="22" w15:restartNumberingAfterBreak="0">
+  <w:abstractNum w:abstractNumId="26" w15:restartNumberingAfterBreak="0">
     <w:nsid w:val="35E148E7"/>
     <w:multiLevelType w:val="hybridMultilevel"/>
     <w:tmpl w:val="55A61F7A"/>
@@ -2263,7 +4546,7 @@
       </w:rPr>
     </w:lvl>
   </w:abstractNum>
-  <w:abstractNum w:abstractNumId="23" w15:restartNumberingAfterBreak="0">
+  <w:abstractNum w:abstractNumId="27" w15:restartNumberingAfterBreak="0">
     <w:nsid w:val="37711FA7"/>
     <w:multiLevelType w:val="hybridMultilevel"/>
     <w:tmpl w:val="22FEDA86"/>
@@ -2349,7 +4632,7 @@
       </w:pPr>
     </w:lvl>
   </w:abstractNum>
-  <w:abstractNum w:abstractNumId="24" w15:restartNumberingAfterBreak="0">
+  <w:abstractNum w:abstractNumId="28" w15:restartNumberingAfterBreak="0">
     <w:nsid w:val="3B4E58F9"/>
     <w:multiLevelType w:val="hybridMultilevel"/>
     <w:tmpl w:val="A8F8C774"/>
@@ -2462,7 +4745,7 @@
       </w:rPr>
     </w:lvl>
   </w:abstractNum>
-  <w:abstractNum w:abstractNumId="25" w15:restartNumberingAfterBreak="0">
+  <w:abstractNum w:abstractNumId="29" w15:restartNumberingAfterBreak="0">
     <w:nsid w:val="45934EC6"/>
     <w:multiLevelType w:val="hybridMultilevel"/>
     <w:tmpl w:val="855CA17C"/>
@@ -2575,7 +4858,7 @@
       </w:rPr>
     </w:lvl>
   </w:abstractNum>
-  <w:abstractNum w:abstractNumId="26" w15:restartNumberingAfterBreak="0">
+  <w:abstractNum w:abstractNumId="30" w15:restartNumberingAfterBreak="0">
     <w:nsid w:val="470B27A6"/>
     <w:multiLevelType w:val="hybridMultilevel"/>
     <w:tmpl w:val="4134FE34"/>
@@ -2688,7 +4971,7 @@
       </w:rPr>
     </w:lvl>
   </w:abstractNum>
-  <w:abstractNum w:abstractNumId="27" w15:restartNumberingAfterBreak="0">
+  <w:abstractNum w:abstractNumId="31" w15:restartNumberingAfterBreak="0">
     <w:nsid w:val="4A100835"/>
     <w:multiLevelType w:val="hybridMultilevel"/>
     <w:tmpl w:val="2D381DF6"/>
@@ -2801,7 +5084,260 @@
       </w:rPr>
     </w:lvl>
   </w:abstractNum>
-  <w:abstractNum w:abstractNumId="28" w15:restartNumberingAfterBreak="0">
+  <w:abstractNum w:abstractNumId="32" w15:restartNumberingAfterBreak="0">
+    <w:nsid w:val="4BF25984"/>
+    <w:multiLevelType w:val="hybridMultilevel"/>
+    <w:tmpl w:val="06BA5E46"/>
+    <w:lvl w:ilvl="0" w:tplc="04090001">
+      <w:start w:val="1"/>
+      <w:numFmt w:val="bullet"/>
+      <w:lvlText w:val=""/>
+      <w:lvlJc w:val="left"/>
+      <w:pPr>
+        <w:ind w:left="720" w:hanging="360"/>
+      </w:pPr>
+      <w:rPr>
+        <w:rFonts w:ascii="Symbol" w:hAnsi="Symbol" w:hint="default"/>
+      </w:rPr>
+    </w:lvl>
+    <w:lvl w:ilvl="1" w:tplc="04090003" w:tentative="1">
+      <w:start w:val="1"/>
+      <w:numFmt w:val="bullet"/>
+      <w:lvlText w:val="o"/>
+      <w:lvlJc w:val="left"/>
+      <w:pPr>
+        <w:ind w:left="1440" w:hanging="360"/>
+      </w:pPr>
+      <w:rPr>
+        <w:rFonts w:ascii="Courier New" w:hAnsi="Courier New" w:cs="Courier New" w:hint="default"/>
+      </w:rPr>
+    </w:lvl>
+    <w:lvl w:ilvl="2" w:tplc="04090005" w:tentative="1">
+      <w:start w:val="1"/>
+      <w:numFmt w:val="bullet"/>
+      <w:lvlText w:val=""/>
+      <w:lvlJc w:val="left"/>
+      <w:pPr>
+        <w:ind w:left="2160" w:hanging="360"/>
+      </w:pPr>
+      <w:rPr>
+        <w:rFonts w:ascii="Wingdings" w:hAnsi="Wingdings" w:hint="default"/>
+      </w:rPr>
+    </w:lvl>
+    <w:lvl w:ilvl="3" w:tplc="04090001" w:tentative="1">
+      <w:start w:val="1"/>
+      <w:numFmt w:val="bullet"/>
+      <w:lvlText w:val=""/>
+      <w:lvlJc w:val="left"/>
+      <w:pPr>
+        <w:ind w:left="2880" w:hanging="360"/>
+      </w:pPr>
+      <w:rPr>
+        <w:rFonts w:ascii="Symbol" w:hAnsi="Symbol" w:hint="default"/>
+      </w:rPr>
+    </w:lvl>
+    <w:lvl w:ilvl="4" w:tplc="04090003" w:tentative="1">
+      <w:start w:val="1"/>
+      <w:numFmt w:val="bullet"/>
+      <w:lvlText w:val="o"/>
+      <w:lvlJc w:val="left"/>
+      <w:pPr>
+        <w:ind w:left="3600" w:hanging="360"/>
+      </w:pPr>
+      <w:rPr>
+        <w:rFonts w:ascii="Courier New" w:hAnsi="Courier New" w:cs="Courier New" w:hint="default"/>
+      </w:rPr>
+    </w:lvl>
+    <w:lvl w:ilvl="5" w:tplc="04090005" w:tentative="1">
+      <w:start w:val="1"/>
+      <w:numFmt w:val="bullet"/>
+      <w:lvlText w:val=""/>
+      <w:lvlJc w:val="left"/>
+      <w:pPr>
+        <w:ind w:left="4320" w:hanging="360"/>
+      </w:pPr>
+      <w:rPr>
+        <w:rFonts w:ascii="Wingdings" w:hAnsi="Wingdings" w:hint="default"/>
+      </w:rPr>
+    </w:lvl>
+    <w:lvl w:ilvl="6" w:tplc="04090001" w:tentative="1">
+      <w:start w:val="1"/>
+      <w:numFmt w:val="bullet"/>
+      <w:lvlText w:val=""/>
+      <w:lvlJc w:val="left"/>
+      <w:pPr>
+        <w:ind w:left="5040" w:hanging="360"/>
+      </w:pPr>
+      <w:rPr>
+        <w:rFonts w:ascii="Symbol" w:hAnsi="Symbol" w:hint="default"/>
+      </w:rPr>
+    </w:lvl>
+    <w:lvl w:ilvl="7" w:tplc="04090003" w:tentative="1">
+      <w:start w:val="1"/>
+      <w:numFmt w:val="bullet"/>
+      <w:lvlText w:val="o"/>
+      <w:lvlJc w:val="left"/>
+      <w:pPr>
+        <w:ind w:left="5760" w:hanging="360"/>
+      </w:pPr>
+      <w:rPr>
+        <w:rFonts w:ascii="Courier New" w:hAnsi="Courier New" w:cs="Courier New" w:hint="default"/>
+      </w:rPr>
+    </w:lvl>
+    <w:lvl w:ilvl="8" w:tplc="04090005" w:tentative="1">
+      <w:start w:val="1"/>
+      <w:numFmt w:val="bullet"/>
+      <w:lvlText w:val=""/>
+      <w:lvlJc w:val="left"/>
+      <w:pPr>
+        <w:ind w:left="6480" w:hanging="360"/>
+      </w:pPr>
+      <w:rPr>
+        <w:rFonts w:ascii="Wingdings" w:hAnsi="Wingdings" w:hint="default"/>
+      </w:rPr>
+    </w:lvl>
+  </w:abstractNum>
+  <w:abstractNum w:abstractNumId="33" w15:restartNumberingAfterBreak="0">
+    <w:nsid w:val="4BF77687"/>
+    <w:multiLevelType w:val="multilevel"/>
+    <w:tmpl w:val="EFB0F564"/>
+    <w:lvl w:ilvl="0">
+      <w:start w:val="1"/>
+      <w:numFmt w:val="bullet"/>
+      <w:lvlText w:val="●"/>
+      <w:lvlJc w:val="left"/>
+      <w:pPr>
+        <w:ind w:left="720" w:hanging="360"/>
+      </w:pPr>
+      <w:rPr>
+        <w:strike w:val="0"/>
+        <w:dstrike w:val="0"/>
+        <w:u w:val="none"/>
+        <w:effect w:val="none"/>
+      </w:rPr>
+    </w:lvl>
+    <w:lvl w:ilvl="1">
+      <w:start w:val="1"/>
+      <w:numFmt w:val="bullet"/>
+      <w:lvlText w:val="○"/>
+      <w:lvlJc w:val="left"/>
+      <w:pPr>
+        <w:ind w:left="1440" w:hanging="360"/>
+      </w:pPr>
+      <w:rPr>
+        <w:strike w:val="0"/>
+        <w:dstrike w:val="0"/>
+        <w:u w:val="none"/>
+        <w:effect w:val="none"/>
+      </w:rPr>
+    </w:lvl>
+    <w:lvl w:ilvl="2">
+      <w:start w:val="1"/>
+      <w:numFmt w:val="bullet"/>
+      <w:lvlText w:val="■"/>
+      <w:lvlJc w:val="left"/>
+      <w:pPr>
+        <w:ind w:left="2160" w:hanging="360"/>
+      </w:pPr>
+      <w:rPr>
+        <w:strike w:val="0"/>
+        <w:dstrike w:val="0"/>
+        <w:u w:val="none"/>
+        <w:effect w:val="none"/>
+      </w:rPr>
+    </w:lvl>
+    <w:lvl w:ilvl="3">
+      <w:start w:val="1"/>
+      <w:numFmt w:val="bullet"/>
+      <w:lvlText w:val="●"/>
+      <w:lvlJc w:val="left"/>
+      <w:pPr>
+        <w:ind w:left="2880" w:hanging="360"/>
+      </w:pPr>
+      <w:rPr>
+        <w:strike w:val="0"/>
+        <w:dstrike w:val="0"/>
+        <w:u w:val="none"/>
+        <w:effect w:val="none"/>
+      </w:rPr>
+    </w:lvl>
+    <w:lvl w:ilvl="4">
+      <w:start w:val="1"/>
+      <w:numFmt w:val="bullet"/>
+      <w:lvlText w:val="○"/>
+      <w:lvlJc w:val="left"/>
+      <w:pPr>
+        <w:ind w:left="3600" w:hanging="360"/>
+      </w:pPr>
+      <w:rPr>
+        <w:strike w:val="0"/>
+        <w:dstrike w:val="0"/>
+        <w:u w:val="none"/>
+        <w:effect w:val="none"/>
+      </w:rPr>
+    </w:lvl>
+    <w:lvl w:ilvl="5">
+      <w:start w:val="1"/>
+      <w:numFmt w:val="bullet"/>
+      <w:lvlText w:val="■"/>
+      <w:lvlJc w:val="left"/>
+      <w:pPr>
+        <w:ind w:left="4320" w:hanging="360"/>
+      </w:pPr>
+      <w:rPr>
+        <w:strike w:val="0"/>
+        <w:dstrike w:val="0"/>
+        <w:u w:val="none"/>
+        <w:effect w:val="none"/>
+      </w:rPr>
+    </w:lvl>
+    <w:lvl w:ilvl="6">
+      <w:start w:val="1"/>
+      <w:numFmt w:val="bullet"/>
+      <w:lvlText w:val="●"/>
+      <w:lvlJc w:val="left"/>
+      <w:pPr>
+        <w:ind w:left="5040" w:hanging="360"/>
+      </w:pPr>
+      <w:rPr>
+        <w:strike w:val="0"/>
+        <w:dstrike w:val="0"/>
+        <w:u w:val="none"/>
+        <w:effect w:val="none"/>
+      </w:rPr>
+    </w:lvl>
+    <w:lvl w:ilvl="7">
+      <w:start w:val="1"/>
+      <w:numFmt w:val="bullet"/>
+      <w:lvlText w:val="○"/>
+      <w:lvlJc w:val="left"/>
+      <w:pPr>
+        <w:ind w:left="5760" w:hanging="360"/>
+      </w:pPr>
+      <w:rPr>
+        <w:strike w:val="0"/>
+        <w:dstrike w:val="0"/>
+        <w:u w:val="none"/>
+        <w:effect w:val="none"/>
+      </w:rPr>
+    </w:lvl>
+    <w:lvl w:ilvl="8">
+      <w:start w:val="1"/>
+      <w:numFmt w:val="bullet"/>
+      <w:lvlText w:val="■"/>
+      <w:lvlJc w:val="left"/>
+      <w:pPr>
+        <w:ind w:left="6480" w:hanging="360"/>
+      </w:pPr>
+      <w:rPr>
+        <w:strike w:val="0"/>
+        <w:dstrike w:val="0"/>
+        <w:u w:val="none"/>
+        <w:effect w:val="none"/>
+      </w:rPr>
+    </w:lvl>
+  </w:abstractNum>
+  <w:abstractNum w:abstractNumId="34" w15:restartNumberingAfterBreak="0">
     <w:nsid w:val="50D534E8"/>
     <w:multiLevelType w:val="hybridMultilevel"/>
     <w:tmpl w:val="60307286"/>
@@ -2914,7 +5450,7 @@
       </w:rPr>
     </w:lvl>
   </w:abstractNum>
-  <w:abstractNum w:abstractNumId="29" w15:restartNumberingAfterBreak="0">
+  <w:abstractNum w:abstractNumId="35" w15:restartNumberingAfterBreak="0">
     <w:nsid w:val="5A426B95"/>
     <w:multiLevelType w:val="hybridMultilevel"/>
     <w:tmpl w:val="0E52D80E"/>
@@ -3027,7 +5563,513 @@
       </w:rPr>
     </w:lvl>
   </w:abstractNum>
-  <w:abstractNum w:abstractNumId="30" w15:restartNumberingAfterBreak="0">
+  <w:abstractNum w:abstractNumId="36" w15:restartNumberingAfterBreak="0">
+    <w:nsid w:val="5FDE079B"/>
+    <w:multiLevelType w:val="multilevel"/>
+    <w:tmpl w:val="057E04A6"/>
+    <w:lvl w:ilvl="0">
+      <w:start w:val="1"/>
+      <w:numFmt w:val="bullet"/>
+      <w:lvlText w:val="●"/>
+      <w:lvlJc w:val="left"/>
+      <w:pPr>
+        <w:ind w:left="720" w:hanging="360"/>
+      </w:pPr>
+      <w:rPr>
+        <w:strike w:val="0"/>
+        <w:dstrike w:val="0"/>
+        <w:u w:val="none"/>
+        <w:effect w:val="none"/>
+      </w:rPr>
+    </w:lvl>
+    <w:lvl w:ilvl="1">
+      <w:start w:val="1"/>
+      <w:numFmt w:val="bullet"/>
+      <w:lvlText w:val="○"/>
+      <w:lvlJc w:val="left"/>
+      <w:pPr>
+        <w:ind w:left="1440" w:hanging="360"/>
+      </w:pPr>
+      <w:rPr>
+        <w:strike w:val="0"/>
+        <w:dstrike w:val="0"/>
+        <w:u w:val="none"/>
+        <w:effect w:val="none"/>
+      </w:rPr>
+    </w:lvl>
+    <w:lvl w:ilvl="2">
+      <w:start w:val="1"/>
+      <w:numFmt w:val="bullet"/>
+      <w:lvlText w:val="■"/>
+      <w:lvlJc w:val="left"/>
+      <w:pPr>
+        <w:ind w:left="2160" w:hanging="360"/>
+      </w:pPr>
+      <w:rPr>
+        <w:strike w:val="0"/>
+        <w:dstrike w:val="0"/>
+        <w:u w:val="none"/>
+        <w:effect w:val="none"/>
+      </w:rPr>
+    </w:lvl>
+    <w:lvl w:ilvl="3">
+      <w:start w:val="1"/>
+      <w:numFmt w:val="bullet"/>
+      <w:lvlText w:val="●"/>
+      <w:lvlJc w:val="left"/>
+      <w:pPr>
+        <w:ind w:left="2880" w:hanging="360"/>
+      </w:pPr>
+      <w:rPr>
+        <w:strike w:val="0"/>
+        <w:dstrike w:val="0"/>
+        <w:u w:val="none"/>
+        <w:effect w:val="none"/>
+      </w:rPr>
+    </w:lvl>
+    <w:lvl w:ilvl="4">
+      <w:start w:val="1"/>
+      <w:numFmt w:val="bullet"/>
+      <w:lvlText w:val="○"/>
+      <w:lvlJc w:val="left"/>
+      <w:pPr>
+        <w:ind w:left="3600" w:hanging="360"/>
+      </w:pPr>
+      <w:rPr>
+        <w:strike w:val="0"/>
+        <w:dstrike w:val="0"/>
+        <w:u w:val="none"/>
+        <w:effect w:val="none"/>
+      </w:rPr>
+    </w:lvl>
+    <w:lvl w:ilvl="5">
+      <w:start w:val="1"/>
+      <w:numFmt w:val="bullet"/>
+      <w:lvlText w:val="■"/>
+      <w:lvlJc w:val="left"/>
+      <w:pPr>
+        <w:ind w:left="4320" w:hanging="360"/>
+      </w:pPr>
+      <w:rPr>
+        <w:strike w:val="0"/>
+        <w:dstrike w:val="0"/>
+        <w:u w:val="none"/>
+        <w:effect w:val="none"/>
+      </w:rPr>
+    </w:lvl>
+    <w:lvl w:ilvl="6">
+      <w:start w:val="1"/>
+      <w:numFmt w:val="bullet"/>
+      <w:lvlText w:val="●"/>
+      <w:lvlJc w:val="left"/>
+      <w:pPr>
+        <w:ind w:left="5040" w:hanging="360"/>
+      </w:pPr>
+      <w:rPr>
+        <w:strike w:val="0"/>
+        <w:dstrike w:val="0"/>
+        <w:u w:val="none"/>
+        <w:effect w:val="none"/>
+      </w:rPr>
+    </w:lvl>
+    <w:lvl w:ilvl="7">
+      <w:start w:val="1"/>
+      <w:numFmt w:val="bullet"/>
+      <w:lvlText w:val="○"/>
+      <w:lvlJc w:val="left"/>
+      <w:pPr>
+        <w:ind w:left="5760" w:hanging="360"/>
+      </w:pPr>
+      <w:rPr>
+        <w:strike w:val="0"/>
+        <w:dstrike w:val="0"/>
+        <w:u w:val="none"/>
+        <w:effect w:val="none"/>
+      </w:rPr>
+    </w:lvl>
+    <w:lvl w:ilvl="8">
+      <w:start w:val="1"/>
+      <w:numFmt w:val="bullet"/>
+      <w:lvlText w:val="■"/>
+      <w:lvlJc w:val="left"/>
+      <w:pPr>
+        <w:ind w:left="6480" w:hanging="360"/>
+      </w:pPr>
+      <w:rPr>
+        <w:strike w:val="0"/>
+        <w:dstrike w:val="0"/>
+        <w:u w:val="none"/>
+        <w:effect w:val="none"/>
+      </w:rPr>
+    </w:lvl>
+  </w:abstractNum>
+  <w:abstractNum w:abstractNumId="37" w15:restartNumberingAfterBreak="0">
+    <w:nsid w:val="653874BA"/>
+    <w:multiLevelType w:val="hybridMultilevel"/>
+    <w:tmpl w:val="E0C0A982"/>
+    <w:lvl w:ilvl="0" w:tplc="04090001">
+      <w:start w:val="1"/>
+      <w:numFmt w:val="bullet"/>
+      <w:lvlText w:val=""/>
+      <w:lvlJc w:val="left"/>
+      <w:pPr>
+        <w:ind w:left="720" w:hanging="360"/>
+      </w:pPr>
+      <w:rPr>
+        <w:rFonts w:ascii="Symbol" w:hAnsi="Symbol" w:hint="default"/>
+      </w:rPr>
+    </w:lvl>
+    <w:lvl w:ilvl="1" w:tplc="04090003" w:tentative="1">
+      <w:start w:val="1"/>
+      <w:numFmt w:val="bullet"/>
+      <w:lvlText w:val="o"/>
+      <w:lvlJc w:val="left"/>
+      <w:pPr>
+        <w:ind w:left="1440" w:hanging="360"/>
+      </w:pPr>
+      <w:rPr>
+        <w:rFonts w:ascii="Courier New" w:hAnsi="Courier New" w:cs="Courier New" w:hint="default"/>
+      </w:rPr>
+    </w:lvl>
+    <w:lvl w:ilvl="2" w:tplc="04090005" w:tentative="1">
+      <w:start w:val="1"/>
+      <w:numFmt w:val="bullet"/>
+      <w:lvlText w:val=""/>
+      <w:lvlJc w:val="left"/>
+      <w:pPr>
+        <w:ind w:left="2160" w:hanging="360"/>
+      </w:pPr>
+      <w:rPr>
+        <w:rFonts w:ascii="Wingdings" w:hAnsi="Wingdings" w:hint="default"/>
+      </w:rPr>
+    </w:lvl>
+    <w:lvl w:ilvl="3" w:tplc="04090001" w:tentative="1">
+      <w:start w:val="1"/>
+      <w:numFmt w:val="bullet"/>
+      <w:lvlText w:val=""/>
+      <w:lvlJc w:val="left"/>
+      <w:pPr>
+        <w:ind w:left="2880" w:hanging="360"/>
+      </w:pPr>
+      <w:rPr>
+        <w:rFonts w:ascii="Symbol" w:hAnsi="Symbol" w:hint="default"/>
+      </w:rPr>
+    </w:lvl>
+    <w:lvl w:ilvl="4" w:tplc="04090003" w:tentative="1">
+      <w:start w:val="1"/>
+      <w:numFmt w:val="bullet"/>
+      <w:lvlText w:val="o"/>
+      <w:lvlJc w:val="left"/>
+      <w:pPr>
+        <w:ind w:left="3600" w:hanging="360"/>
+      </w:pPr>
+      <w:rPr>
+        <w:rFonts w:ascii="Courier New" w:hAnsi="Courier New" w:cs="Courier New" w:hint="default"/>
+      </w:rPr>
+    </w:lvl>
+    <w:lvl w:ilvl="5" w:tplc="04090005" w:tentative="1">
+      <w:start w:val="1"/>
+      <w:numFmt w:val="bullet"/>
+      <w:lvlText w:val=""/>
+      <w:lvlJc w:val="left"/>
+      <w:pPr>
+        <w:ind w:left="4320" w:hanging="360"/>
+      </w:pPr>
+      <w:rPr>
+        <w:rFonts w:ascii="Wingdings" w:hAnsi="Wingdings" w:hint="default"/>
+      </w:rPr>
+    </w:lvl>
+    <w:lvl w:ilvl="6" w:tplc="04090001" w:tentative="1">
+      <w:start w:val="1"/>
+      <w:numFmt w:val="bullet"/>
+      <w:lvlText w:val=""/>
+      <w:lvlJc w:val="left"/>
+      <w:pPr>
+        <w:ind w:left="5040" w:hanging="360"/>
+      </w:pPr>
+      <w:rPr>
+        <w:rFonts w:ascii="Symbol" w:hAnsi="Symbol" w:hint="default"/>
+      </w:rPr>
+    </w:lvl>
+    <w:lvl w:ilvl="7" w:tplc="04090003" w:tentative="1">
+      <w:start w:val="1"/>
+      <w:numFmt w:val="bullet"/>
+      <w:lvlText w:val="o"/>
+      <w:lvlJc w:val="left"/>
+      <w:pPr>
+        <w:ind w:left="5760" w:hanging="360"/>
+      </w:pPr>
+      <w:rPr>
+        <w:rFonts w:ascii="Courier New" w:hAnsi="Courier New" w:cs="Courier New" w:hint="default"/>
+      </w:rPr>
+    </w:lvl>
+    <w:lvl w:ilvl="8" w:tplc="04090005" w:tentative="1">
+      <w:start w:val="1"/>
+      <w:numFmt w:val="bullet"/>
+      <w:lvlText w:val=""/>
+      <w:lvlJc w:val="left"/>
+      <w:pPr>
+        <w:ind w:left="6480" w:hanging="360"/>
+      </w:pPr>
+      <w:rPr>
+        <w:rFonts w:ascii="Wingdings" w:hAnsi="Wingdings" w:hint="default"/>
+      </w:rPr>
+    </w:lvl>
+  </w:abstractNum>
+  <w:abstractNum w:abstractNumId="38" w15:restartNumberingAfterBreak="0">
+    <w:nsid w:val="65745AF4"/>
+    <w:multiLevelType w:val="multilevel"/>
+    <w:tmpl w:val="2A464712"/>
+    <w:lvl w:ilvl="0">
+      <w:start w:val="1"/>
+      <w:numFmt w:val="bullet"/>
+      <w:lvlText w:val="●"/>
+      <w:lvlJc w:val="left"/>
+      <w:pPr>
+        <w:ind w:left="2160" w:hanging="360"/>
+      </w:pPr>
+      <w:rPr>
+        <w:strike w:val="0"/>
+        <w:dstrike w:val="0"/>
+        <w:u w:val="none"/>
+        <w:effect w:val="none"/>
+      </w:rPr>
+    </w:lvl>
+    <w:lvl w:ilvl="1">
+      <w:start w:val="1"/>
+      <w:numFmt w:val="bullet"/>
+      <w:lvlText w:val="○"/>
+      <w:lvlJc w:val="left"/>
+      <w:pPr>
+        <w:ind w:left="2880" w:hanging="360"/>
+      </w:pPr>
+      <w:rPr>
+        <w:strike w:val="0"/>
+        <w:dstrike w:val="0"/>
+        <w:u w:val="none"/>
+        <w:effect w:val="none"/>
+      </w:rPr>
+    </w:lvl>
+    <w:lvl w:ilvl="2">
+      <w:start w:val="1"/>
+      <w:numFmt w:val="bullet"/>
+      <w:lvlText w:val="■"/>
+      <w:lvlJc w:val="left"/>
+      <w:pPr>
+        <w:ind w:left="3600" w:hanging="360"/>
+      </w:pPr>
+      <w:rPr>
+        <w:strike w:val="0"/>
+        <w:dstrike w:val="0"/>
+        <w:u w:val="none"/>
+        <w:effect w:val="none"/>
+      </w:rPr>
+    </w:lvl>
+    <w:lvl w:ilvl="3">
+      <w:start w:val="1"/>
+      <w:numFmt w:val="bullet"/>
+      <w:lvlText w:val="●"/>
+      <w:lvlJc w:val="left"/>
+      <w:pPr>
+        <w:ind w:left="4320" w:hanging="360"/>
+      </w:pPr>
+      <w:rPr>
+        <w:strike w:val="0"/>
+        <w:dstrike w:val="0"/>
+        <w:u w:val="none"/>
+        <w:effect w:val="none"/>
+      </w:rPr>
+    </w:lvl>
+    <w:lvl w:ilvl="4">
+      <w:start w:val="1"/>
+      <w:numFmt w:val="bullet"/>
+      <w:lvlText w:val="○"/>
+      <w:lvlJc w:val="left"/>
+      <w:pPr>
+        <w:ind w:left="5040" w:hanging="360"/>
+      </w:pPr>
+      <w:rPr>
+        <w:strike w:val="0"/>
+        <w:dstrike w:val="0"/>
+        <w:u w:val="none"/>
+        <w:effect w:val="none"/>
+      </w:rPr>
+    </w:lvl>
+    <w:lvl w:ilvl="5">
+      <w:start w:val="1"/>
+      <w:numFmt w:val="bullet"/>
+      <w:lvlText w:val="■"/>
+      <w:lvlJc w:val="left"/>
+      <w:pPr>
+        <w:ind w:left="5760" w:hanging="360"/>
+      </w:pPr>
+      <w:rPr>
+        <w:strike w:val="0"/>
+        <w:dstrike w:val="0"/>
+        <w:u w:val="none"/>
+        <w:effect w:val="none"/>
+      </w:rPr>
+    </w:lvl>
+    <w:lvl w:ilvl="6">
+      <w:start w:val="1"/>
+      <w:numFmt w:val="bullet"/>
+      <w:lvlText w:val="●"/>
+      <w:lvlJc w:val="left"/>
+      <w:pPr>
+        <w:ind w:left="6480" w:hanging="360"/>
+      </w:pPr>
+      <w:rPr>
+        <w:strike w:val="0"/>
+        <w:dstrike w:val="0"/>
+        <w:u w:val="none"/>
+        <w:effect w:val="none"/>
+      </w:rPr>
+    </w:lvl>
+    <w:lvl w:ilvl="7">
+      <w:start w:val="1"/>
+      <w:numFmt w:val="bullet"/>
+      <w:lvlText w:val="○"/>
+      <w:lvlJc w:val="left"/>
+      <w:pPr>
+        <w:ind w:left="7200" w:hanging="360"/>
+      </w:pPr>
+      <w:rPr>
+        <w:strike w:val="0"/>
+        <w:dstrike w:val="0"/>
+        <w:u w:val="none"/>
+        <w:effect w:val="none"/>
+      </w:rPr>
+    </w:lvl>
+    <w:lvl w:ilvl="8">
+      <w:start w:val="1"/>
+      <w:numFmt w:val="bullet"/>
+      <w:lvlText w:val="■"/>
+      <w:lvlJc w:val="left"/>
+      <w:pPr>
+        <w:ind w:left="7920" w:hanging="360"/>
+      </w:pPr>
+      <w:rPr>
+        <w:strike w:val="0"/>
+        <w:dstrike w:val="0"/>
+        <w:u w:val="none"/>
+        <w:effect w:val="none"/>
+      </w:rPr>
+    </w:lvl>
+  </w:abstractNum>
+  <w:abstractNum w:abstractNumId="39" w15:restartNumberingAfterBreak="0">
+    <w:nsid w:val="6A8F2EF2"/>
+    <w:multiLevelType w:val="hybridMultilevel"/>
+    <w:tmpl w:val="9670F04A"/>
+    <w:lvl w:ilvl="0" w:tplc="04090001">
+      <w:start w:val="1"/>
+      <w:numFmt w:val="bullet"/>
+      <w:lvlText w:val=""/>
+      <w:lvlJc w:val="left"/>
+      <w:pPr>
+        <w:ind w:left="720" w:hanging="360"/>
+      </w:pPr>
+      <w:rPr>
+        <w:rFonts w:ascii="Symbol" w:hAnsi="Symbol" w:hint="default"/>
+      </w:rPr>
+    </w:lvl>
+    <w:lvl w:ilvl="1" w:tplc="04090003" w:tentative="1">
+      <w:start w:val="1"/>
+      <w:numFmt w:val="bullet"/>
+      <w:lvlText w:val="o"/>
+      <w:lvlJc w:val="left"/>
+      <w:pPr>
+        <w:ind w:left="1440" w:hanging="360"/>
+      </w:pPr>
+      <w:rPr>
+        <w:rFonts w:ascii="Courier New" w:hAnsi="Courier New" w:cs="Courier New" w:hint="default"/>
+      </w:rPr>
+    </w:lvl>
+    <w:lvl w:ilvl="2" w:tplc="04090005" w:tentative="1">
+      <w:start w:val="1"/>
+      <w:numFmt w:val="bullet"/>
+      <w:lvlText w:val=""/>
+      <w:lvlJc w:val="left"/>
+      <w:pPr>
+        <w:ind w:left="2160" w:hanging="360"/>
+      </w:pPr>
+      <w:rPr>
+        <w:rFonts w:ascii="Wingdings" w:hAnsi="Wingdings" w:hint="default"/>
+      </w:rPr>
+    </w:lvl>
+    <w:lvl w:ilvl="3" w:tplc="04090001" w:tentative="1">
+      <w:start w:val="1"/>
+      <w:numFmt w:val="bullet"/>
+      <w:lvlText w:val=""/>
+      <w:lvlJc w:val="left"/>
+      <w:pPr>
+        <w:ind w:left="2880" w:hanging="360"/>
+      </w:pPr>
+      <w:rPr>
+        <w:rFonts w:ascii="Symbol" w:hAnsi="Symbol" w:hint="default"/>
+      </w:rPr>
+    </w:lvl>
+    <w:lvl w:ilvl="4" w:tplc="04090003" w:tentative="1">
+      <w:start w:val="1"/>
+      <w:numFmt w:val="bullet"/>
+      <w:lvlText w:val="o"/>
+      <w:lvlJc w:val="left"/>
+      <w:pPr>
+        <w:ind w:left="3600" w:hanging="360"/>
+      </w:pPr>
+      <w:rPr>
+        <w:rFonts w:ascii="Courier New" w:hAnsi="Courier New" w:cs="Courier New" w:hint="default"/>
+      </w:rPr>
+    </w:lvl>
+    <w:lvl w:ilvl="5" w:tplc="04090005" w:tentative="1">
+      <w:start w:val="1"/>
+      <w:numFmt w:val="bullet"/>
+      <w:lvlText w:val=""/>
+      <w:lvlJc w:val="left"/>
+      <w:pPr>
+        <w:ind w:left="4320" w:hanging="360"/>
+      </w:pPr>
+      <w:rPr>
+        <w:rFonts w:ascii="Wingdings" w:hAnsi="Wingdings" w:hint="default"/>
+      </w:rPr>
+    </w:lvl>
+    <w:lvl w:ilvl="6" w:tplc="04090001" w:tentative="1">
+      <w:start w:val="1"/>
+      <w:numFmt w:val="bullet"/>
+      <w:lvlText w:val=""/>
+      <w:lvlJc w:val="left"/>
+      <w:pPr>
+        <w:ind w:left="5040" w:hanging="360"/>
+      </w:pPr>
+      <w:rPr>
+        <w:rFonts w:ascii="Symbol" w:hAnsi="Symbol" w:hint="default"/>
+      </w:rPr>
+    </w:lvl>
+    <w:lvl w:ilvl="7" w:tplc="04090003" w:tentative="1">
+      <w:start w:val="1"/>
+      <w:numFmt w:val="bullet"/>
+      <w:lvlText w:val="o"/>
+      <w:lvlJc w:val="left"/>
+      <w:pPr>
+        <w:ind w:left="5760" w:hanging="360"/>
+      </w:pPr>
+      <w:rPr>
+        <w:rFonts w:ascii="Courier New" w:hAnsi="Courier New" w:cs="Courier New" w:hint="default"/>
+      </w:rPr>
+    </w:lvl>
+    <w:lvl w:ilvl="8" w:tplc="04090005" w:tentative="1">
+      <w:start w:val="1"/>
+      <w:numFmt w:val="bullet"/>
+      <w:lvlText w:val=""/>
+      <w:lvlJc w:val="left"/>
+      <w:pPr>
+        <w:ind w:left="6480" w:hanging="360"/>
+      </w:pPr>
+      <w:rPr>
+        <w:rFonts w:ascii="Wingdings" w:hAnsi="Wingdings" w:hint="default"/>
+      </w:rPr>
+    </w:lvl>
+  </w:abstractNum>
+  <w:abstractNum w:abstractNumId="40" w15:restartNumberingAfterBreak="0">
     <w:nsid w:val="6EB974E4"/>
     <w:multiLevelType w:val="hybridMultilevel"/>
     <w:tmpl w:val="617C6F2C"/>
@@ -3140,7 +6182,7 @@
       </w:rPr>
     </w:lvl>
   </w:abstractNum>
-  <w:abstractNum w:abstractNumId="31" w15:restartNumberingAfterBreak="0">
+  <w:abstractNum w:abstractNumId="41" w15:restartNumberingAfterBreak="0">
     <w:nsid w:val="73554DEE"/>
     <w:multiLevelType w:val="hybridMultilevel"/>
     <w:tmpl w:val="E3B6833E"/>
@@ -3253,7 +6295,7 @@
       </w:rPr>
     </w:lvl>
   </w:abstractNum>
-  <w:abstractNum w:abstractNumId="32" w15:restartNumberingAfterBreak="0">
+  <w:abstractNum w:abstractNumId="42" w15:restartNumberingAfterBreak="0">
     <w:nsid w:val="73BC4502"/>
     <w:multiLevelType w:val="hybridMultilevel"/>
     <w:tmpl w:val="329E6890"/>
@@ -3366,7 +6408,7 @@
       </w:rPr>
     </w:lvl>
   </w:abstractNum>
-  <w:abstractNum w:abstractNumId="33" w15:restartNumberingAfterBreak="0">
+  <w:abstractNum w:abstractNumId="43" w15:restartNumberingAfterBreak="0">
     <w:nsid w:val="78CB4BDE"/>
     <w:multiLevelType w:val="hybridMultilevel"/>
     <w:tmpl w:val="A5401418"/>
@@ -3507,79 +6549,109 @@
     <w:abstractNumId w:val="0"/>
   </w:num>
   <w:num w:numId="10">
+    <w:abstractNumId w:val="25"/>
+  </w:num>
+  <w:num w:numId="11">
+    <w:abstractNumId w:val="30"/>
+  </w:num>
+  <w:num w:numId="12">
+    <w:abstractNumId w:val="27"/>
+  </w:num>
+  <w:num w:numId="13">
+    <w:abstractNumId w:val="15"/>
+  </w:num>
+  <w:num w:numId="14">
+    <w:abstractNumId w:val="12"/>
+  </w:num>
+  <w:num w:numId="15">
+    <w:abstractNumId w:val="31"/>
+  </w:num>
+  <w:num w:numId="16">
+    <w:abstractNumId w:val="11"/>
+  </w:num>
+  <w:num w:numId="17">
+    <w:abstractNumId w:val="23"/>
+  </w:num>
+  <w:num w:numId="18">
+    <w:abstractNumId w:val="41"/>
+  </w:num>
+  <w:num w:numId="19">
+    <w:abstractNumId w:val="42"/>
+  </w:num>
+  <w:num w:numId="20">
+    <w:abstractNumId w:val="43"/>
+  </w:num>
+  <w:num w:numId="21">
+    <w:abstractNumId w:val="13"/>
+  </w:num>
+  <w:num w:numId="22">
+    <w:abstractNumId w:val="20"/>
+  </w:num>
+  <w:num w:numId="23">
+    <w:abstractNumId w:val="19"/>
+  </w:num>
+  <w:num w:numId="24">
+    <w:abstractNumId w:val="34"/>
+  </w:num>
+  <w:num w:numId="25">
+    <w:abstractNumId w:val="18"/>
+  </w:num>
+  <w:num w:numId="26">
+    <w:abstractNumId w:val="16"/>
+  </w:num>
+  <w:num w:numId="27">
+    <w:abstractNumId w:val="24"/>
+  </w:num>
+  <w:num w:numId="28">
+    <w:abstractNumId w:val="28"/>
+  </w:num>
+  <w:num w:numId="29">
     <w:abstractNumId w:val="21"/>
   </w:num>
-  <w:num w:numId="11">
+  <w:num w:numId="30">
+    <w:abstractNumId w:val="29"/>
+  </w:num>
+  <w:num w:numId="31">
     <w:abstractNumId w:val="26"/>
   </w:num>
-  <w:num w:numId="12">
-    <w:abstractNumId w:val="23"/>
+  <w:num w:numId="32">
+    <w:abstractNumId w:val="40"/>
   </w:num>
-  <w:num w:numId="13">
-    <w:abstractNumId w:val="12"/>
+  <w:num w:numId="33">
+    <w:abstractNumId w:val="35"/>
   </w:num>
-  <w:num w:numId="14">
+  <w:num w:numId="34">
+    <w:abstractNumId w:val="22"/>
+  </w:num>
+  <w:num w:numId="35">
+    <w:abstractNumId w:val="36"/>
+  </w:num>
+  <w:num w:numId="36">
+    <w:abstractNumId w:val="33"/>
+  </w:num>
+  <w:num w:numId="37">
+    <w:abstractNumId w:val="32"/>
+  </w:num>
+  <w:num w:numId="38">
     <w:abstractNumId w:val="10"/>
   </w:num>
-  <w:num w:numId="15">
-    <w:abstractNumId w:val="27"/>
+  <w:num w:numId="39">
+    <w:abstractNumId w:val="39"/>
   </w:num>
-  <w:num w:numId="16">
+  <w:num w:numId="40">
+    <w:abstractNumId w:val="14"/>
+  </w:num>
+  <w:num w:numId="41">
+    <w:abstractNumId w:val="17"/>
+  </w:num>
+  <w:num w:numId="42">
+    <w:abstractNumId w:val="38"/>
+  </w:num>
+  <w:num w:numId="43">
     <w:abstractNumId w:val="9"/>
   </w:num>
-  <w:num w:numId="17">
-    <w:abstractNumId w:val="19"/>
-  </w:num>
-  <w:num w:numId="18">
-    <w:abstractNumId w:val="31"/>
-  </w:num>
-  <w:num w:numId="19">
-    <w:abstractNumId w:val="32"/>
-  </w:num>
-  <w:num w:numId="20">
-    <w:abstractNumId w:val="33"/>
-  </w:num>
-  <w:num w:numId="21">
-    <w:abstractNumId w:val="11"/>
-  </w:num>
-  <w:num w:numId="22">
-    <w:abstractNumId w:val="16"/>
-  </w:num>
-  <w:num w:numId="23">
-    <w:abstractNumId w:val="15"/>
-  </w:num>
-  <w:num w:numId="24">
-    <w:abstractNumId w:val="28"/>
-  </w:num>
-  <w:num w:numId="25">
-    <w:abstractNumId w:val="14"/>
-  </w:num>
-  <w:num w:numId="26">
-    <w:abstractNumId w:val="13"/>
-  </w:num>
-  <w:num w:numId="27">
-    <w:abstractNumId w:val="20"/>
-  </w:num>
-  <w:num w:numId="28">
-    <w:abstractNumId w:val="24"/>
-  </w:num>
-  <w:num w:numId="29">
-    <w:abstractNumId w:val="17"/>
-  </w:num>
-  <w:num w:numId="30">
-    <w:abstractNumId w:val="25"/>
-  </w:num>
-  <w:num w:numId="31">
-    <w:abstractNumId w:val="22"/>
-  </w:num>
-  <w:num w:numId="32">
-    <w:abstractNumId w:val="30"/>
-  </w:num>
-  <w:num w:numId="33">
-    <w:abstractNumId w:val="29"/>
-  </w:num>
-  <w:num w:numId="34">
-    <w:abstractNumId w:val="18"/>
+  <w:num w:numId="44">
+    <w:abstractNumId w:val="37"/>
   </w:num>
 </w:numbering>
 </file>
@@ -4205,7 +7277,6 @@
   <w:style w:type="character" w:default="1" w:styleId="DefaultParagraphFont">
     <w:name w:val="Default Paragraph Font"/>
     <w:uiPriority w:val="1"/>
-    <w:semiHidden/>
     <w:unhideWhenUsed/>
   </w:style>
   <w:style w:type="table" w:default="1" w:styleId="TableNormal">

</xml_diff>

<commit_message>
chore: dive deep into wait/notify
</commit_message>
<xml_diff>
--- a/programming-proficiency/concurrency-in-java.docx
+++ b/programming-proficiency/concurrency-in-java.docx
@@ -750,6 +750,23 @@
     </w:p>
     <w:p>
       <w:pPr>
+        <w:pStyle w:val="ListParagraph"/>
+        <w:numPr>
+          <w:ilvl w:val="0"/>
+          <w:numId w:val="33"/>
+        </w:numPr>
+      </w:pPr>
+      <w:r>
+        <w:t>interrupt()</w:t>
+      </w:r>
+    </w:p>
+    <w:p>
+      <w:r>
+        <w:t>we’ll talk about this method later on in this document.</w:t>
+      </w:r>
+    </w:p>
+    <w:p>
+      <w:pPr>
         <w:pStyle w:val="Heading3"/>
       </w:pPr>
       <w:r>
@@ -841,6 +858,7 @@
         <w:pStyle w:val="Heading1"/>
       </w:pPr>
       <w:r>
+        <w:lastRenderedPageBreak/>
         <w:t>How Threads Consume Resources</w:t>
       </w:r>
     </w:p>
@@ -880,14 +898,7 @@
         <w:rPr>
           <w:highlight w:val="yellow"/>
         </w:rPr>
-        <w:t xml:space="preserve">, by default Intellij will stop other threads from running. But you can configure the breakpoints to not block other </w:t>
-      </w:r>
-      <w:r>
-        <w:rPr>
-          <w:highlight w:val="yellow"/>
-        </w:rPr>
-        <w:lastRenderedPageBreak/>
-        <w:t>threads and you can even run each thread step by step independent of other</w:t>
+        <w:t>, by default Intellij will stop other threads from running. But you can configure the breakpoints to not block other threads and you can even run each thread step by step independent of other</w:t>
       </w:r>
       <w:r>
         <w:t xml:space="preserve"> threads.</w:t>
@@ -1345,7 +1356,14 @@
         <w:rPr>
           <w:b/>
         </w:rPr>
-        <w:t xml:space="preserve"> Multiple threads should not execute the critical section.</w:t>
+        <w:t xml:space="preserve"> Multiple threads should not execute the </w:t>
+      </w:r>
+      <w:r>
+        <w:rPr>
+          <w:b/>
+        </w:rPr>
+        <w:lastRenderedPageBreak/>
+        <w:t>critical section.</w:t>
       </w:r>
       <w:r>
         <w:rPr>
@@ -1396,7 +1414,6 @@
         <w:pStyle w:val="Heading2"/>
       </w:pPr>
       <w:r>
-        <w:lastRenderedPageBreak/>
         <w:t xml:space="preserve">How Java </w:t>
       </w:r>
       <w:r>
@@ -1904,7 +1921,29 @@
         <w:t>o</w:t>
       </w:r>
       <w:r>
-        <w:t>bject associated with the class. So no other thread can call this method as they try to acquire the same lock.</w:t>
+        <w:t>bject associated with the class. So no other thread can call this</w:t>
+      </w:r>
+      <w:r>
+        <w:t xml:space="preserve"> or </w:t>
+      </w:r>
+      <w:r>
+        <w:rPr>
+          <w:b/>
+          <w:bCs/>
+        </w:rPr>
+        <w:t>any other</w:t>
+      </w:r>
+      <w:r>
+        <w:t xml:space="preserve"> synchronized</w:t>
+      </w:r>
+      <w:r>
+        <w:t xml:space="preserve"> method </w:t>
+      </w:r>
+      <w:r>
+        <w:t>because</w:t>
+      </w:r>
+      <w:r>
+        <w:t xml:space="preserve"> they try to acquire the same lock.</w:t>
       </w:r>
     </w:p>
     <w:p>
@@ -1991,6 +2030,7 @@
         </w:numPr>
       </w:pPr>
       <w:r>
+        <w:lastRenderedPageBreak/>
         <w:t xml:space="preserve">We also have </w:t>
       </w:r>
       <w:r>
@@ -2028,13 +2068,127 @@
     <w:p>
       <w:pPr>
         <w:pStyle w:val="ListParagraph"/>
+      </w:pPr>
+      <w:r>
+        <w:t>It makes sense for a synchronized block to acquire the lock of the object it wants to have an exclusive access to or potentially modify.</w:t>
+      </w:r>
+    </w:p>
+    <w:p>
+      <w:pPr>
+        <w:pStyle w:val="ListParagraph"/>
         <w:numPr>
           <w:ilvl w:val="0"/>
           <w:numId w:val="44"/>
         </w:numPr>
       </w:pPr>
       <w:r>
-        <w:lastRenderedPageBreak/>
+        <w:t xml:space="preserve">Putting </w:t>
+      </w:r>
+      <w:r>
+        <w:t xml:space="preserve">the content of </w:t>
+      </w:r>
+      <w:r>
+        <w:t xml:space="preserve">a method inside a synchronized block with </w:t>
+      </w:r>
+      <w:r>
+        <w:rPr>
+          <w:rStyle w:val="code-snippetChar"/>
+          <w:i/>
+          <w:iCs/>
+        </w:rPr>
+        <w:t>this</w:t>
+      </w:r>
+      <w:r>
+        <w:t xml:space="preserve"> as the lock, is equivalent to that method being s</w:t>
+      </w:r>
+      <w:r>
+        <w:t>y</w:t>
+      </w:r>
+      <w:r>
+        <w:t>nchronized</w:t>
+      </w:r>
+    </w:p>
+    <w:p>
+      <w:r>
+        <w:t>Here is a</w:t>
+      </w:r>
+      <w:r>
+        <w:t>n example of a synchronized block:</w:t>
+      </w:r>
+    </w:p>
+    <w:p>
+      <w:pPr>
+        <w:pStyle w:val="code-snippet"/>
+      </w:pPr>
+      <w:r>
+        <w:t>List&lt;Integer&gt; names = ….</w:t>
+      </w:r>
+    </w:p>
+    <w:p>
+      <w:pPr>
+        <w:pStyle w:val="code-snippet"/>
+      </w:pPr>
+      <w:r>
+        <w:t>Void addTo</w:t>
+      </w:r>
+      <w:r>
+        <w:t>N</w:t>
+      </w:r>
+      <w:r>
+        <w:t>ames(){</w:t>
+      </w:r>
+    </w:p>
+    <w:p>
+      <w:pPr>
+        <w:pStyle w:val="code-snippet"/>
+      </w:pPr>
+      <w:r>
+        <w:t>Synchronized(names){</w:t>
+      </w:r>
+    </w:p>
+    <w:p>
+      <w:pPr>
+        <w:pStyle w:val="code-snippet"/>
+      </w:pPr>
+      <w:r>
+        <w:t>…….</w:t>
+      </w:r>
+    </w:p>
+    <w:p>
+      <w:pPr>
+        <w:pStyle w:val="code-snippet"/>
+      </w:pPr>
+      <w:r>
+        <w:t>}</w:t>
+      </w:r>
+    </w:p>
+    <w:p>
+      <w:pPr>
+        <w:pStyle w:val="code-snippet"/>
+      </w:pPr>
+      <w:r>
+        <w:t>}</w:t>
+      </w:r>
+    </w:p>
+    <w:p>
+      <w:r>
+        <w:t>In the above method, two threads can enter the method if they are talking about 2 different instances of names. But they can’t if they are working with the same names object instance.</w:t>
+      </w:r>
+    </w:p>
+    <w:p>
+      <w:pPr>
+        <w:pStyle w:val="ListParagraph"/>
+      </w:pPr>
+    </w:p>
+    <w:p>
+      <w:pPr>
+        <w:pStyle w:val="ListParagraph"/>
+        <w:numPr>
+          <w:ilvl w:val="0"/>
+          <w:numId w:val="44"/>
+        </w:numPr>
+      </w:pPr>
+      <w:r>
         <w:t>So it’s the responsibility of the developer to demarcate the boundaries of critical sections where the locks should be acquired and released, and determine the object whose lock is to be acquired</w:t>
       </w:r>
       <w:r>
@@ -2145,163 +2299,694 @@
       <w:pPr>
         <w:pStyle w:val="NoSpacing"/>
       </w:pPr>
-      <w:r>
-        <w:rPr>
-          <w:highlight w:val="red"/>
-        </w:rPr>
-        <w:t>……watched until the 01:0</w:t>
-      </w:r>
-      <w:r>
-        <w:rPr>
-          <w:highlight w:val="red"/>
-        </w:rPr>
-        <w:t>5</w:t>
-      </w:r>
-      <w:r>
-        <w:rPr>
-          <w:highlight w:val="red"/>
-        </w:rPr>
-        <w:t>’:</w:t>
-      </w:r>
-      <w:r>
-        <w:rPr>
-          <w:highlight w:val="red"/>
-        </w:rPr>
-        <w:t>20”</w:t>
-      </w:r>
     </w:p>
     <w:p>
       <w:pPr>
-        <w:pStyle w:val="Heading1"/>
-      </w:pPr>
-      <w:r>
-        <w:t>Inte</w:t>
-      </w:r>
-      <w:r>
-        <w:t>r-Thread Communication</w:t>
-      </w:r>
+        <w:pStyle w:val="NoSpacing"/>
+      </w:pPr>
     </w:p>
     <w:p>
       <w:pPr>
-        <w:numPr>
-          <w:ilvl w:val="0"/>
-          <w:numId w:val="42"/>
-        </w:numPr>
-        <w:spacing w:after="0" w:line="276" w:lineRule="auto"/>
-        <w:ind w:left="-360"/>
+        <w:pStyle w:val="Heading1"/>
+      </w:pPr>
+      <w:r>
+        <w:t>Inte</w:t>
+      </w:r>
+      <w:r>
+        <w:t>r-Thread Communication</w:t>
+      </w:r>
+    </w:p>
+    <w:p>
+      <w:pPr>
+        <w:pStyle w:val="Heading2"/>
+      </w:pPr>
+      <w:r>
+        <w:t>Wait and Notify</w:t>
+      </w:r>
+    </w:p>
+    <w:p>
+      <w:r>
+        <w:t>Sometimes a thread needs to wait for another thread to notify it</w:t>
+      </w:r>
+      <w:r>
+        <w:t>.</w:t>
+      </w:r>
+      <w:r>
+        <w:t xml:space="preserve"> like when a thread</w:t>
+      </w:r>
+      <w:r>
+        <w:t xml:space="preserve"> </w:t>
+      </w:r>
+      <w:r>
+        <w:t>displaying the viruses waits for the thread</w:t>
+      </w:r>
+      <w:r>
+        <w:t xml:space="preserve"> that is</w:t>
+      </w:r>
+      <w:r>
+        <w:t xml:space="preserve"> finding the viruses.</w:t>
+      </w:r>
+    </w:p>
+    <w:p>
+      <w:r>
+        <w:lastRenderedPageBreak/>
+        <w:t xml:space="preserve">It’s most obvious case is when a thread wants to do something with an object but the object’s sate is not where it should be, so the first thread calls </w:t>
+      </w:r>
+      <w:r>
         <w:rPr>
-          <w:rFonts w:ascii="Times New Roman" w:eastAsia="Times New Roman" w:hAnsi="Times New Roman" w:cs="Times New Roman"/>
+          <w:b/>
+          <w:bCs/>
           <w:sz w:val="24"/>
           <w:szCs w:val="24"/>
         </w:rPr>
-      </w:pPr>
+        <w:t>wait</w:t>
+      </w:r>
       <w:r>
         <w:rPr>
-          <w:rFonts w:ascii="Times New Roman" w:eastAsia="Times New Roman" w:hAnsi="Times New Roman" w:cs="Times New Roman"/>
           <w:sz w:val="24"/>
           <w:szCs w:val="24"/>
         </w:rPr>
-        <w:t>Sometimes a thread needs to wait for another thread to notify it like when a thread displaying the viruses waits for the thread finding the viruses.</w:t>
-      </w:r>
-    </w:p>
-    <w:p>
-      <w:pPr>
-        <w:numPr>
-          <w:ilvl w:val="0"/>
-          <w:numId w:val="42"/>
-        </w:numPr>
-        <w:spacing w:after="0" w:line="276" w:lineRule="auto"/>
-        <w:ind w:left="-360"/>
+        <w:t xml:space="preserve"> </w:t>
+      </w:r>
+      <w:r>
+        <w:t xml:space="preserve">on the object and waits for another thread that modifies the object to </w:t>
+      </w:r>
+      <w:r>
         <w:rPr>
-          <w:rFonts w:ascii="Times New Roman" w:eastAsia="Times New Roman" w:hAnsi="Times New Roman" w:cs="Times New Roman"/>
+          <w:b/>
+          <w:bCs/>
           <w:sz w:val="24"/>
           <w:szCs w:val="24"/>
         </w:rPr>
-      </w:pPr>
+        <w:t>notify</w:t>
+      </w:r>
       <w:r>
         <w:rPr>
-          <w:rFonts w:ascii="Times New Roman" w:eastAsia="Times New Roman" w:hAnsi="Times New Roman" w:cs="Times New Roman"/>
           <w:sz w:val="24"/>
           <w:szCs w:val="24"/>
         </w:rPr>
-        <w:t>Notify and wait methods are implemented in the Object Class, They are final and use low-level, native implementations</w:t>
+        <w:t xml:space="preserve"> </w:t>
+      </w:r>
+      <w:r>
+        <w:t>it that the object is in the state where the first thread can perform its operation</w:t>
+      </w:r>
+      <w:r>
+        <w:t>.</w:t>
       </w:r>
     </w:p>
     <w:p>
-      <w:pPr>
+      <w:r>
+        <w:t>Like when some consumers wait for a producer to produce something.</w:t>
+      </w:r>
+    </w:p>
+    <w:p>
+      <w:r>
+        <w:t>Notify and wait methods</w:t>
+      </w:r>
+      <w:r>
+        <w:t>:</w:t>
+      </w:r>
+    </w:p>
+    <w:p>
+      <w:pPr>
+        <w:pStyle w:val="ListParagraph"/>
         <w:numPr>
           <w:ilvl w:val="0"/>
-          <w:numId w:val="42"/>
+          <w:numId w:val="45"/>
         </w:numPr>
-        <w:spacing w:after="0" w:line="276" w:lineRule="auto"/>
-        <w:ind w:left="-360"/>
+      </w:pPr>
+      <w:r>
+        <w:t xml:space="preserve">Are </w:t>
+      </w:r>
+      <w:r>
+        <w:t>implemented in the Object Class</w:t>
+      </w:r>
+    </w:p>
+    <w:p>
+      <w:pPr>
+        <w:pStyle w:val="ListParagraph"/>
+        <w:numPr>
+          <w:ilvl w:val="0"/>
+          <w:numId w:val="45"/>
+        </w:numPr>
+      </w:pPr>
+      <w:r>
+        <w:t>They are final</w:t>
+      </w:r>
+      <w:r>
+        <w:t xml:space="preserve"> </w:t>
+      </w:r>
+      <w:r>
+        <w:t>so</w:t>
+      </w:r>
+      <w:r>
+        <w:t xml:space="preserve"> no</w:t>
+      </w:r>
+      <w:r>
+        <w:t xml:space="preserve"> </w:t>
+      </w:r>
+      <w:r>
+        <w:t>one can override their behavior</w:t>
+      </w:r>
+    </w:p>
+    <w:p>
+      <w:pPr>
+        <w:pStyle w:val="ListParagraph"/>
+        <w:numPr>
+          <w:ilvl w:val="0"/>
+          <w:numId w:val="45"/>
+        </w:numPr>
+      </w:pPr>
+      <w:r>
+        <w:t>they</w:t>
+      </w:r>
+      <w:r>
+        <w:t xml:space="preserve"> use low-level, native implementations</w:t>
+      </w:r>
+    </w:p>
+    <w:p>
+      <w:r>
+        <w:t>How they work</w:t>
+      </w:r>
+      <w:r>
+        <w:t xml:space="preserve"> is</w:t>
+      </w:r>
+      <w:r>
+        <w:t xml:space="preserve">: when a </w:t>
+      </w:r>
+      <w:r>
         <w:rPr>
-          <w:rFonts w:ascii="Times New Roman" w:eastAsia="Times New Roman" w:hAnsi="Times New Roman" w:cs="Times New Roman"/>
+          <w:b/>
+        </w:rPr>
+        <w:t>thread</w:t>
+      </w:r>
+      <w:r>
+        <w:t xml:space="preserve"> calls the wait method on an object, that thread stops and waits until </w:t>
+      </w:r>
+      <w:r>
+        <w:rPr>
+          <w:b/>
+        </w:rPr>
+        <w:t>another thread</w:t>
+      </w:r>
+      <w:r>
+        <w:t xml:space="preserve"> calls the notify method on the </w:t>
+      </w:r>
+      <w:r>
+        <w:rPr>
+          <w:b/>
+        </w:rPr>
+        <w:t>same object</w:t>
+      </w:r>
+      <w:r>
+        <w:t>.</w:t>
+      </w:r>
+    </w:p>
+    <w:p>
+      <w:pPr>
+        <w:pStyle w:val="ListParagraph"/>
+        <w:numPr>
+          <w:ilvl w:val="0"/>
+          <w:numId w:val="46"/>
+        </w:numPr>
+      </w:pPr>
+      <w:r>
+        <w:t>Threads must have the lock to the object they want to invoke wait() or notify() on</w:t>
+      </w:r>
+    </w:p>
+    <w:p>
+      <w:pPr>
+        <w:pStyle w:val="ListParagraph"/>
+        <w:numPr>
+          <w:ilvl w:val="0"/>
+          <w:numId w:val="46"/>
+        </w:numPr>
+        <w:rPr>
+          <w:rStyle w:val="code-snippetChar"/>
+          <w:rFonts w:asciiTheme="minorHAnsi" w:hAnsiTheme="minorHAnsi" w:cstheme="minorBidi"/>
+          <w:szCs w:val="22"/>
+        </w:rPr>
+      </w:pPr>
+      <w:r>
+        <w:t>If they try to invoke these methods on objects that they don’t have to lock to, they’ll get</w:t>
+      </w:r>
+      <w:r>
+        <w:t xml:space="preserve"> an</w:t>
+      </w:r>
+      <w:r>
+        <w:t xml:space="preserve"> </w:t>
+      </w:r>
+      <w:r>
+        <w:rPr>
+          <w:rStyle w:val="code-snippetChar"/>
+          <w:i/>
+          <w:iCs/>
+        </w:rPr>
+        <w:t>IllegalMonitorStateException</w:t>
+      </w:r>
+    </w:p>
+    <w:p>
+      <w:pPr>
+        <w:pStyle w:val="ListParagraph"/>
+        <w:numPr>
+          <w:ilvl w:val="0"/>
+          <w:numId w:val="46"/>
+        </w:numPr>
+      </w:pPr>
+      <w:r>
+        <w:t>Each object can have a list of threads that are waiting on it not just one.</w:t>
+      </w:r>
+    </w:p>
+    <w:p>
+      <w:pPr>
+        <w:pStyle w:val="ListParagraph"/>
+        <w:numPr>
+          <w:ilvl w:val="0"/>
+          <w:numId w:val="46"/>
+        </w:numPr>
+      </w:pPr>
+      <w:r>
+        <w:t>When a thread calls wait</w:t>
+      </w:r>
+      <w:r>
+        <w:t>() on an object</w:t>
+      </w:r>
+      <w:r>
+        <w:t>, it</w:t>
+      </w:r>
+      <w:r>
+        <w:t xml:space="preserve"> stops and</w:t>
+      </w:r>
+      <w:r>
+        <w:t xml:space="preserve"> releases the lock to that object so other threads can acquire it and potentially call the notify method on it.</w:t>
+      </w:r>
+    </w:p>
+    <w:p>
+      <w:pPr>
+        <w:pStyle w:val="ListParagraph"/>
+        <w:numPr>
+          <w:ilvl w:val="0"/>
+          <w:numId w:val="46"/>
+        </w:numPr>
+      </w:pPr>
+      <w:r>
+        <w:rPr>
+          <w:b/>
+          <w:bCs/>
+        </w:rPr>
+        <w:t>The thread will only release the lock to the object that it’s waiting on</w:t>
+      </w:r>
+      <w:r>
+        <w:t xml:space="preserve"> and if it possesses another lock, they will be kept</w:t>
+      </w:r>
+      <w:r>
+        <w:t xml:space="preserve"> while the thread is waiting</w:t>
+      </w:r>
+    </w:p>
+    <w:p>
+      <w:pPr>
+        <w:pStyle w:val="ListParagraph"/>
+        <w:numPr>
+          <w:ilvl w:val="0"/>
+          <w:numId w:val="46"/>
+        </w:numPr>
+      </w:pPr>
+      <w:r>
+        <w:t xml:space="preserve">When the notify() method is invoked on an object, </w:t>
+      </w:r>
+      <w:r>
+        <w:rPr>
+          <w:b/>
+          <w:bCs/>
+        </w:rPr>
+        <w:t>one of</w:t>
+      </w:r>
+      <w:r>
+        <w:t xml:space="preserve"> the threads is arbitrarily chosen to be awakened, it will not be able to continue until the thread calling the notify method releases the lock</w:t>
+      </w:r>
+      <w:r>
+        <w:t xml:space="preserve"> and the awakened thread acquires it.</w:t>
+      </w:r>
+      <w:r>
+        <w:t xml:space="preserve"> I add that I think</w:t>
+      </w:r>
+      <w:r>
+        <w:t>(99%</w:t>
+      </w:r>
+      <w:r>
+        <w:t xml:space="preserve"> sure</w:t>
+      </w:r>
+      <w:r>
+        <w:t>)</w:t>
+      </w:r>
+      <w:r>
+        <w:t xml:space="preserve"> for other waiting threads</w:t>
+      </w:r>
+      <w:r>
+        <w:t xml:space="preserve"> to continue</w:t>
+      </w:r>
+      <w:r>
+        <w:t>, another thread must call the notify method again.</w:t>
+      </w:r>
+    </w:p>
+    <w:p>
+      <w:pPr>
+        <w:pStyle w:val="ListParagraph"/>
+        <w:numPr>
+          <w:ilvl w:val="0"/>
+          <w:numId w:val="46"/>
+        </w:numPr>
+        <w:rPr>
+          <w:b/>
+          <w:bCs/>
+        </w:rPr>
+      </w:pPr>
+      <w:r>
+        <w:rPr>
+          <w:b/>
+          <w:bCs/>
+          <w:highlight w:val="yellow"/>
+        </w:rPr>
+        <w:t>The awakened thread must again compete to acquire the object’s monitor like any other thread that is trying to do so and waiting threads have no special privilege in being the next thread that acquires the lock</w:t>
+      </w:r>
+    </w:p>
+    <w:p>
+      <w:pPr>
+        <w:pStyle w:val="ListParagraph"/>
+        <w:numPr>
+          <w:ilvl w:val="0"/>
+          <w:numId w:val="46"/>
+        </w:numPr>
+      </w:pPr>
+      <w:r>
+        <w:t>You can call notifyAll() to awaken all the waiting threads</w:t>
+      </w:r>
+    </w:p>
+    <w:p>
+      <w:pPr>
+        <w:pStyle w:val="ListParagraph"/>
+        <w:numPr>
+          <w:ilvl w:val="0"/>
+          <w:numId w:val="46"/>
+        </w:numPr>
+      </w:pPr>
+      <w:r>
+        <w:t>You can also set a timeout for the waiting</w:t>
+      </w:r>
+      <w:r>
+        <w:t>, if the timeout has been exceeded,</w:t>
+      </w:r>
+      <w:r>
+        <w:t xml:space="preserve"> this thread stops waiting for another thread to notify it and</w:t>
+      </w:r>
+      <w:r>
+        <w:t xml:space="preserve"> the thread will again compete to acquire the lock and if it gets the lock</w:t>
+      </w:r>
+      <w:r>
+        <w:t>,</w:t>
+      </w:r>
+      <w:r>
+        <w:t xml:space="preserve"> it</w:t>
+      </w:r>
+      <w:r>
+        <w:t>’ll</w:t>
+      </w:r>
+      <w:r>
+        <w:t xml:space="preserve"> continue execution</w:t>
+      </w:r>
+      <w:r>
+        <w:t>. If the time out is set to zero the thread will wait until the notify method is called</w:t>
+      </w:r>
+      <w:r>
+        <w:t>.</w:t>
+      </w:r>
+      <w:r>
+        <w:t xml:space="preserve"> The wait() method invokes wait with zero timeout</w:t>
+      </w:r>
+    </w:p>
+    <w:p>
+      <w:pPr>
+        <w:pStyle w:val="ListParagraph"/>
+        <w:numPr>
+          <w:ilvl w:val="0"/>
+          <w:numId w:val="46"/>
+        </w:numPr>
+      </w:pPr>
+      <w:r>
+        <w:t>A thread that is waiting can also stop waiting if another thread interrupts it</w:t>
+      </w:r>
+    </w:p>
+    <w:p>
+      <w:pPr>
+        <w:pStyle w:val="ListParagraph"/>
+        <w:numPr>
+          <w:ilvl w:val="0"/>
+          <w:numId w:val="46"/>
+        </w:numPr>
+      </w:pPr>
+      <w:r>
+        <w:t>I’m 99.8% sure that if a thread stops waiting because of being notified, a time out or interruption, in either situation it has to acquire the lock again to be able to continue.</w:t>
+      </w:r>
+      <w:r>
+        <w:t xml:space="preserve"> </w:t>
+      </w:r>
+    </w:p>
+    <w:p>
+      <w:pPr>
+        <w:pStyle w:val="ListParagraph"/>
+        <w:numPr>
+          <w:ilvl w:val="0"/>
+          <w:numId w:val="46"/>
+        </w:numPr>
+        <w:rPr>
+          <w:b/>
+          <w:bCs/>
+          <w:color w:val="FF0000"/>
+        </w:rPr>
+      </w:pPr>
+      <w:r>
+        <w:rPr>
+          <w:b/>
+          <w:bCs/>
+          <w:color w:val="FF0000"/>
+        </w:rPr>
+        <w:t>But is it able to go to the catch block of the InterrupedException?</w:t>
+      </w:r>
+    </w:p>
+    <w:p>
+      <w:r>
+        <w:t>Example:</w:t>
+      </w:r>
+    </w:p>
+    <w:p>
+      <w:pPr>
+        <w:pStyle w:val="code-snippet"/>
+      </w:pPr>
+      <w:r>
+        <w:t>Synchronized method(){</w:t>
+      </w:r>
+    </w:p>
+    <w:p>
+      <w:pPr>
+        <w:pStyle w:val="code-snippet"/>
+      </w:pPr>
+      <w:r>
+        <w:t>Wait()-&gt; is calling wait on this</w:t>
+      </w:r>
+    </w:p>
+    <w:p>
+      <w:pPr>
+        <w:pStyle w:val="code-snippet"/>
+      </w:pPr>
+      <w:r>
+        <w:t>}</w:t>
+      </w:r>
+    </w:p>
+    <w:p>
+      <w:pPr>
+        <w:pStyle w:val="code-snippet"/>
+      </w:pPr>
+      <w:r>
+        <w:lastRenderedPageBreak/>
+        <w:t>Synchronized(obj){</w:t>
+      </w:r>
+    </w:p>
+    <w:p>
+      <w:pPr>
+        <w:pStyle w:val="code-snippet"/>
+      </w:pPr>
+      <w:r>
+        <w:t>obj.notify</w:t>
+      </w:r>
+      <w:r>
+        <w:t>()</w:t>
+      </w:r>
+      <w:r>
+        <w:t xml:space="preserve"> -&gt; obj in this thread corresponds to the this in the first thread.</w:t>
+      </w:r>
+    </w:p>
+    <w:p>
+      <w:pPr>
+        <w:pStyle w:val="code-snippet"/>
+      </w:pPr>
+      <w:r>
+        <w:t>}</w:t>
+      </w:r>
+    </w:p>
+    <w:p>
+      <w:pPr>
+        <w:pStyle w:val="Heading2"/>
+      </w:pPr>
+      <w:r>
+        <w:t>The Interrupt Method</w:t>
+      </w:r>
+    </w:p>
+    <w:p>
+      <w:r>
+        <w:t>Another method that makes the interaction between threads possible is the interrupt() method</w:t>
+      </w:r>
+    </w:p>
+    <w:p>
+      <w:r>
+        <w:t>If a thread is in a block state due to</w:t>
+      </w:r>
+      <w:r>
+        <w:t xml:space="preserve"> invocation of:</w:t>
+      </w:r>
+    </w:p>
+    <w:p>
+      <w:pPr>
+        <w:pStyle w:val="ListParagraph"/>
+        <w:numPr>
+          <w:ilvl w:val="0"/>
+          <w:numId w:val="47"/>
+        </w:numPr>
+      </w:pPr>
+      <w:r>
+        <w:t xml:space="preserve">the </w:t>
+      </w:r>
+      <w:r>
+        <w:rPr>
+          <w:rStyle w:val="code-snippetChar"/>
+        </w:rPr>
+        <w:t>wait()</w:t>
+      </w:r>
+      <w:r>
+        <w:t xml:space="preserve"> method on an object</w:t>
+      </w:r>
+    </w:p>
+    <w:p>
+      <w:pPr>
+        <w:pStyle w:val="ListParagraph"/>
+        <w:numPr>
+          <w:ilvl w:val="0"/>
+          <w:numId w:val="47"/>
+        </w:numPr>
+      </w:pPr>
+      <w:r>
+        <w:t xml:space="preserve">the </w:t>
+      </w:r>
+      <w:r>
+        <w:rPr>
+          <w:rStyle w:val="code-snippetChar"/>
+        </w:rPr>
+        <w:t>join()</w:t>
+      </w:r>
+      <w:r>
+        <w:t xml:space="preserve"> method on another thread</w:t>
+      </w:r>
+    </w:p>
+    <w:p>
+      <w:pPr>
+        <w:pStyle w:val="ListParagraph"/>
+        <w:numPr>
+          <w:ilvl w:val="0"/>
+          <w:numId w:val="47"/>
+        </w:numPr>
+      </w:pPr>
+      <w:r>
+        <w:t xml:space="preserve">Or </w:t>
+      </w:r>
+      <w:r>
+        <w:rPr>
+          <w:rStyle w:val="code-snippetChar"/>
+        </w:rPr>
+        <w:t>Thread.sleep()</w:t>
+      </w:r>
+    </w:p>
+    <w:p>
+      <w:r>
+        <w:t xml:space="preserve">The </w:t>
+      </w:r>
+      <w:r>
+        <w:rPr>
+          <w:rStyle w:val="code-snippetChar"/>
+          <w:b/>
+          <w:bCs/>
+          <w:i/>
+          <w:iCs/>
+          <w:sz w:val="24"/>
+          <w:szCs w:val="31"/>
+        </w:rPr>
+        <w:t>interrupt()</w:t>
+      </w:r>
+      <w:r>
+        <w:rPr>
           <w:sz w:val="24"/>
           <w:szCs w:val="24"/>
         </w:rPr>
-      </w:pPr>
+        <w:t xml:space="preserve"> </w:t>
+      </w:r>
+      <w:r>
+        <w:t xml:space="preserve">method can be invoked on this thread and as a result the thread will be out of the block state and an </w:t>
+      </w:r>
       <w:r>
         <w:rPr>
-          <w:rFonts w:ascii="Times New Roman" w:eastAsia="Times New Roman" w:hAnsi="Times New Roman" w:cs="Times New Roman"/>
-          <w:sz w:val="24"/>
-          <w:szCs w:val="24"/>
+          <w:rStyle w:val="code-snippetChar"/>
+          <w:b/>
+          <w:bCs/>
+          <w:i/>
+          <w:iCs/>
         </w:rPr>
-        <w:t xml:space="preserve">How they work: when a </w:t>
-      </w:r>
-      <w:r>
+        <w:t>InterrupedException</w:t>
+      </w:r>
+      <w:r>
+        <w:t xml:space="preserve"> which is a checked exception,</w:t>
+      </w:r>
+      <w:r>
+        <w:t xml:space="preserve"> is thrown by the above methods.</w:t>
+      </w:r>
+    </w:p>
+    <w:p>
+      <w:pPr>
         <w:rPr>
-          <w:rFonts w:ascii="Times New Roman" w:eastAsia="Times New Roman" w:hAnsi="Times New Roman" w:cs="Times New Roman"/>
-          <w:b/>
-          <w:sz w:val="24"/>
-          <w:szCs w:val="24"/>
+          <w:color w:val="FF0000"/>
         </w:rPr>
-        <w:t>thread</w:t>
-      </w:r>
+      </w:pPr>
       <w:r>
         <w:rPr>
-          <w:rFonts w:ascii="Times New Roman" w:eastAsia="Times New Roman" w:hAnsi="Times New Roman" w:cs="Times New Roman"/>
-          <w:sz w:val="24"/>
-          <w:szCs w:val="24"/>
+          <w:color w:val="FF0000"/>
         </w:rPr>
-        <w:t xml:space="preserve"> calls the wait method on an object, that thread stops and waits until </w:t>
-      </w:r>
-      <w:r>
-        <w:rPr>
-          <w:rFonts w:ascii="Times New Roman" w:eastAsia="Times New Roman" w:hAnsi="Times New Roman" w:cs="Times New Roman"/>
-          <w:b/>
-          <w:sz w:val="24"/>
-          <w:szCs w:val="24"/>
-        </w:rPr>
-        <w:t>another thread</w:t>
-      </w:r>
-      <w:r>
-        <w:rPr>
-          <w:rFonts w:ascii="Times New Roman" w:eastAsia="Times New Roman" w:hAnsi="Times New Roman" w:cs="Times New Roman"/>
-          <w:sz w:val="24"/>
-          <w:szCs w:val="24"/>
-        </w:rPr>
-        <w:t xml:space="preserve"> calls the notify method on the </w:t>
-      </w:r>
-      <w:r>
-        <w:rPr>
-          <w:rFonts w:ascii="Times New Roman" w:eastAsia="Times New Roman" w:hAnsi="Times New Roman" w:cs="Times New Roman"/>
-          <w:b/>
-          <w:sz w:val="24"/>
-          <w:szCs w:val="24"/>
-        </w:rPr>
-        <w:t>same object</w:t>
-      </w:r>
-      <w:r>
-        <w:rPr>
-          <w:rFonts w:ascii="Times New Roman" w:eastAsia="Times New Roman" w:hAnsi="Times New Roman" w:cs="Times New Roman"/>
-          <w:sz w:val="24"/>
-          <w:szCs w:val="24"/>
-        </w:rPr>
-        <w:t>.</w:t>
+        <w:t>There are two examples on interrupt and notify/wait just before 01:23’:43”, analyse them and then read more about interruptions and the interrupt flag</w:t>
+      </w:r>
+    </w:p>
+    <w:p>
+      <w:pPr>
+        <w:pStyle w:val="Heading1"/>
+      </w:pPr>
+      <w:r>
+        <w:t>A Thread’s Life Cycle</w:t>
       </w:r>
     </w:p>
     <w:p/>
+    <w:p>
+      <w:pPr>
+        <w:pStyle w:val="Heading1"/>
+      </w:pPr>
+      <w:r>
+        <w:t>The Producer/Consumer Problem</w:t>
+      </w:r>
+    </w:p>
     <w:sectPr>
       <w:pgSz w:w="12240" w:h="15840"/>
       <w:pgMar w:top="1440" w:right="1800" w:bottom="1440" w:left="1800" w:header="720" w:footer="720" w:gutter="0"/>
@@ -4746,6 +5431,119 @@
     </w:lvl>
   </w:abstractNum>
   <w:abstractNum w:abstractNumId="29" w15:restartNumberingAfterBreak="0">
+    <w:nsid w:val="3DB339DD"/>
+    <w:multiLevelType w:val="hybridMultilevel"/>
+    <w:tmpl w:val="4496AA8C"/>
+    <w:lvl w:ilvl="0" w:tplc="04090001">
+      <w:start w:val="1"/>
+      <w:numFmt w:val="bullet"/>
+      <w:lvlText w:val=""/>
+      <w:lvlJc w:val="left"/>
+      <w:pPr>
+        <w:ind w:left="770" w:hanging="360"/>
+      </w:pPr>
+      <w:rPr>
+        <w:rFonts w:ascii="Symbol" w:hAnsi="Symbol" w:hint="default"/>
+      </w:rPr>
+    </w:lvl>
+    <w:lvl w:ilvl="1" w:tplc="04090003" w:tentative="1">
+      <w:start w:val="1"/>
+      <w:numFmt w:val="bullet"/>
+      <w:lvlText w:val="o"/>
+      <w:lvlJc w:val="left"/>
+      <w:pPr>
+        <w:ind w:left="1490" w:hanging="360"/>
+      </w:pPr>
+      <w:rPr>
+        <w:rFonts w:ascii="Courier New" w:hAnsi="Courier New" w:cs="Courier New" w:hint="default"/>
+      </w:rPr>
+    </w:lvl>
+    <w:lvl w:ilvl="2" w:tplc="04090005" w:tentative="1">
+      <w:start w:val="1"/>
+      <w:numFmt w:val="bullet"/>
+      <w:lvlText w:val=""/>
+      <w:lvlJc w:val="left"/>
+      <w:pPr>
+        <w:ind w:left="2210" w:hanging="360"/>
+      </w:pPr>
+      <w:rPr>
+        <w:rFonts w:ascii="Wingdings" w:hAnsi="Wingdings" w:hint="default"/>
+      </w:rPr>
+    </w:lvl>
+    <w:lvl w:ilvl="3" w:tplc="04090001" w:tentative="1">
+      <w:start w:val="1"/>
+      <w:numFmt w:val="bullet"/>
+      <w:lvlText w:val=""/>
+      <w:lvlJc w:val="left"/>
+      <w:pPr>
+        <w:ind w:left="2930" w:hanging="360"/>
+      </w:pPr>
+      <w:rPr>
+        <w:rFonts w:ascii="Symbol" w:hAnsi="Symbol" w:hint="default"/>
+      </w:rPr>
+    </w:lvl>
+    <w:lvl w:ilvl="4" w:tplc="04090003" w:tentative="1">
+      <w:start w:val="1"/>
+      <w:numFmt w:val="bullet"/>
+      <w:lvlText w:val="o"/>
+      <w:lvlJc w:val="left"/>
+      <w:pPr>
+        <w:ind w:left="3650" w:hanging="360"/>
+      </w:pPr>
+      <w:rPr>
+        <w:rFonts w:ascii="Courier New" w:hAnsi="Courier New" w:cs="Courier New" w:hint="default"/>
+      </w:rPr>
+    </w:lvl>
+    <w:lvl w:ilvl="5" w:tplc="04090005" w:tentative="1">
+      <w:start w:val="1"/>
+      <w:numFmt w:val="bullet"/>
+      <w:lvlText w:val=""/>
+      <w:lvlJc w:val="left"/>
+      <w:pPr>
+        <w:ind w:left="4370" w:hanging="360"/>
+      </w:pPr>
+      <w:rPr>
+        <w:rFonts w:ascii="Wingdings" w:hAnsi="Wingdings" w:hint="default"/>
+      </w:rPr>
+    </w:lvl>
+    <w:lvl w:ilvl="6" w:tplc="04090001" w:tentative="1">
+      <w:start w:val="1"/>
+      <w:numFmt w:val="bullet"/>
+      <w:lvlText w:val=""/>
+      <w:lvlJc w:val="left"/>
+      <w:pPr>
+        <w:ind w:left="5090" w:hanging="360"/>
+      </w:pPr>
+      <w:rPr>
+        <w:rFonts w:ascii="Symbol" w:hAnsi="Symbol" w:hint="default"/>
+      </w:rPr>
+    </w:lvl>
+    <w:lvl w:ilvl="7" w:tplc="04090003" w:tentative="1">
+      <w:start w:val="1"/>
+      <w:numFmt w:val="bullet"/>
+      <w:lvlText w:val="o"/>
+      <w:lvlJc w:val="left"/>
+      <w:pPr>
+        <w:ind w:left="5810" w:hanging="360"/>
+      </w:pPr>
+      <w:rPr>
+        <w:rFonts w:ascii="Courier New" w:hAnsi="Courier New" w:cs="Courier New" w:hint="default"/>
+      </w:rPr>
+    </w:lvl>
+    <w:lvl w:ilvl="8" w:tplc="04090005" w:tentative="1">
+      <w:start w:val="1"/>
+      <w:numFmt w:val="bullet"/>
+      <w:lvlText w:val=""/>
+      <w:lvlJc w:val="left"/>
+      <w:pPr>
+        <w:ind w:left="6530" w:hanging="360"/>
+      </w:pPr>
+      <w:rPr>
+        <w:rFonts w:ascii="Wingdings" w:hAnsi="Wingdings" w:hint="default"/>
+      </w:rPr>
+    </w:lvl>
+  </w:abstractNum>
+  <w:abstractNum w:abstractNumId="30" w15:restartNumberingAfterBreak="0">
     <w:nsid w:val="45934EC6"/>
     <w:multiLevelType w:val="hybridMultilevel"/>
     <w:tmpl w:val="855CA17C"/>
@@ -4858,7 +5656,7 @@
       </w:rPr>
     </w:lvl>
   </w:abstractNum>
-  <w:abstractNum w:abstractNumId="30" w15:restartNumberingAfterBreak="0">
+  <w:abstractNum w:abstractNumId="31" w15:restartNumberingAfterBreak="0">
     <w:nsid w:val="470B27A6"/>
     <w:multiLevelType w:val="hybridMultilevel"/>
     <w:tmpl w:val="4134FE34"/>
@@ -4971,7 +5769,7 @@
       </w:rPr>
     </w:lvl>
   </w:abstractNum>
-  <w:abstractNum w:abstractNumId="31" w15:restartNumberingAfterBreak="0">
+  <w:abstractNum w:abstractNumId="32" w15:restartNumberingAfterBreak="0">
     <w:nsid w:val="4A100835"/>
     <w:multiLevelType w:val="hybridMultilevel"/>
     <w:tmpl w:val="2D381DF6"/>
@@ -5084,7 +5882,7 @@
       </w:rPr>
     </w:lvl>
   </w:abstractNum>
-  <w:abstractNum w:abstractNumId="32" w15:restartNumberingAfterBreak="0">
+  <w:abstractNum w:abstractNumId="33" w15:restartNumberingAfterBreak="0">
     <w:nsid w:val="4BF25984"/>
     <w:multiLevelType w:val="hybridMultilevel"/>
     <w:tmpl w:val="06BA5E46"/>
@@ -5197,7 +5995,7 @@
       </w:rPr>
     </w:lvl>
   </w:abstractNum>
-  <w:abstractNum w:abstractNumId="33" w15:restartNumberingAfterBreak="0">
+  <w:abstractNum w:abstractNumId="34" w15:restartNumberingAfterBreak="0">
     <w:nsid w:val="4BF77687"/>
     <w:multiLevelType w:val="multilevel"/>
     <w:tmpl w:val="EFB0F564"/>
@@ -5337,7 +6135,7 @@
       </w:rPr>
     </w:lvl>
   </w:abstractNum>
-  <w:abstractNum w:abstractNumId="34" w15:restartNumberingAfterBreak="0">
+  <w:abstractNum w:abstractNumId="35" w15:restartNumberingAfterBreak="0">
     <w:nsid w:val="50D534E8"/>
     <w:multiLevelType w:val="hybridMultilevel"/>
     <w:tmpl w:val="60307286"/>
@@ -5450,10 +6248,10 @@
       </w:rPr>
     </w:lvl>
   </w:abstractNum>
-  <w:abstractNum w:abstractNumId="35" w15:restartNumberingAfterBreak="0">
+  <w:abstractNum w:abstractNumId="36" w15:restartNumberingAfterBreak="0">
     <w:nsid w:val="5A426B95"/>
     <w:multiLevelType w:val="hybridMultilevel"/>
-    <w:tmpl w:val="0E52D80E"/>
+    <w:tmpl w:val="17740AA4"/>
     <w:lvl w:ilvl="0" w:tplc="04090003">
       <w:start w:val="1"/>
       <w:numFmt w:val="bullet"/>
@@ -5563,7 +6361,7 @@
       </w:rPr>
     </w:lvl>
   </w:abstractNum>
-  <w:abstractNum w:abstractNumId="36" w15:restartNumberingAfterBreak="0">
+  <w:abstractNum w:abstractNumId="37" w15:restartNumberingAfterBreak="0">
     <w:nsid w:val="5FDE079B"/>
     <w:multiLevelType w:val="multilevel"/>
     <w:tmpl w:val="057E04A6"/>
@@ -5703,10 +6501,10 @@
       </w:rPr>
     </w:lvl>
   </w:abstractNum>
-  <w:abstractNum w:abstractNumId="37" w15:restartNumberingAfterBreak="0">
+  <w:abstractNum w:abstractNumId="38" w15:restartNumberingAfterBreak="0">
     <w:nsid w:val="653874BA"/>
     <w:multiLevelType w:val="hybridMultilevel"/>
-    <w:tmpl w:val="E0C0A982"/>
+    <w:tmpl w:val="C48CCA14"/>
     <w:lvl w:ilvl="0" w:tplc="04090001">
       <w:start w:val="1"/>
       <w:numFmt w:val="bullet"/>
@@ -5816,7 +6614,7 @@
       </w:rPr>
     </w:lvl>
   </w:abstractNum>
-  <w:abstractNum w:abstractNumId="38" w15:restartNumberingAfterBreak="0">
+  <w:abstractNum w:abstractNumId="39" w15:restartNumberingAfterBreak="0">
     <w:nsid w:val="65745AF4"/>
     <w:multiLevelType w:val="multilevel"/>
     <w:tmpl w:val="2A464712"/>
@@ -5956,7 +6754,7 @@
       </w:rPr>
     </w:lvl>
   </w:abstractNum>
-  <w:abstractNum w:abstractNumId="39" w15:restartNumberingAfterBreak="0">
+  <w:abstractNum w:abstractNumId="40" w15:restartNumberingAfterBreak="0">
     <w:nsid w:val="6A8F2EF2"/>
     <w:multiLevelType w:val="hybridMultilevel"/>
     <w:tmpl w:val="9670F04A"/>
@@ -6069,7 +6867,120 @@
       </w:rPr>
     </w:lvl>
   </w:abstractNum>
-  <w:abstractNum w:abstractNumId="40" w15:restartNumberingAfterBreak="0">
+  <w:abstractNum w:abstractNumId="41" w15:restartNumberingAfterBreak="0">
+    <w:nsid w:val="6D4A6F78"/>
+    <w:multiLevelType w:val="hybridMultilevel"/>
+    <w:tmpl w:val="03E48444"/>
+    <w:lvl w:ilvl="0" w:tplc="04090001">
+      <w:start w:val="1"/>
+      <w:numFmt w:val="bullet"/>
+      <w:lvlText w:val=""/>
+      <w:lvlJc w:val="left"/>
+      <w:pPr>
+        <w:ind w:left="720" w:hanging="360"/>
+      </w:pPr>
+      <w:rPr>
+        <w:rFonts w:ascii="Symbol" w:hAnsi="Symbol" w:hint="default"/>
+      </w:rPr>
+    </w:lvl>
+    <w:lvl w:ilvl="1" w:tplc="04090003" w:tentative="1">
+      <w:start w:val="1"/>
+      <w:numFmt w:val="bullet"/>
+      <w:lvlText w:val="o"/>
+      <w:lvlJc w:val="left"/>
+      <w:pPr>
+        <w:ind w:left="1440" w:hanging="360"/>
+      </w:pPr>
+      <w:rPr>
+        <w:rFonts w:ascii="Courier New" w:hAnsi="Courier New" w:cs="Courier New" w:hint="default"/>
+      </w:rPr>
+    </w:lvl>
+    <w:lvl w:ilvl="2" w:tplc="04090005" w:tentative="1">
+      <w:start w:val="1"/>
+      <w:numFmt w:val="bullet"/>
+      <w:lvlText w:val=""/>
+      <w:lvlJc w:val="left"/>
+      <w:pPr>
+        <w:ind w:left="2160" w:hanging="360"/>
+      </w:pPr>
+      <w:rPr>
+        <w:rFonts w:ascii="Wingdings" w:hAnsi="Wingdings" w:hint="default"/>
+      </w:rPr>
+    </w:lvl>
+    <w:lvl w:ilvl="3" w:tplc="04090001" w:tentative="1">
+      <w:start w:val="1"/>
+      <w:numFmt w:val="bullet"/>
+      <w:lvlText w:val=""/>
+      <w:lvlJc w:val="left"/>
+      <w:pPr>
+        <w:ind w:left="2880" w:hanging="360"/>
+      </w:pPr>
+      <w:rPr>
+        <w:rFonts w:ascii="Symbol" w:hAnsi="Symbol" w:hint="default"/>
+      </w:rPr>
+    </w:lvl>
+    <w:lvl w:ilvl="4" w:tplc="04090003" w:tentative="1">
+      <w:start w:val="1"/>
+      <w:numFmt w:val="bullet"/>
+      <w:lvlText w:val="o"/>
+      <w:lvlJc w:val="left"/>
+      <w:pPr>
+        <w:ind w:left="3600" w:hanging="360"/>
+      </w:pPr>
+      <w:rPr>
+        <w:rFonts w:ascii="Courier New" w:hAnsi="Courier New" w:cs="Courier New" w:hint="default"/>
+      </w:rPr>
+    </w:lvl>
+    <w:lvl w:ilvl="5" w:tplc="04090005" w:tentative="1">
+      <w:start w:val="1"/>
+      <w:numFmt w:val="bullet"/>
+      <w:lvlText w:val=""/>
+      <w:lvlJc w:val="left"/>
+      <w:pPr>
+        <w:ind w:left="4320" w:hanging="360"/>
+      </w:pPr>
+      <w:rPr>
+        <w:rFonts w:ascii="Wingdings" w:hAnsi="Wingdings" w:hint="default"/>
+      </w:rPr>
+    </w:lvl>
+    <w:lvl w:ilvl="6" w:tplc="04090001" w:tentative="1">
+      <w:start w:val="1"/>
+      <w:numFmt w:val="bullet"/>
+      <w:lvlText w:val=""/>
+      <w:lvlJc w:val="left"/>
+      <w:pPr>
+        <w:ind w:left="5040" w:hanging="360"/>
+      </w:pPr>
+      <w:rPr>
+        <w:rFonts w:ascii="Symbol" w:hAnsi="Symbol" w:hint="default"/>
+      </w:rPr>
+    </w:lvl>
+    <w:lvl w:ilvl="7" w:tplc="04090003" w:tentative="1">
+      <w:start w:val="1"/>
+      <w:numFmt w:val="bullet"/>
+      <w:lvlText w:val="o"/>
+      <w:lvlJc w:val="left"/>
+      <w:pPr>
+        <w:ind w:left="5760" w:hanging="360"/>
+      </w:pPr>
+      <w:rPr>
+        <w:rFonts w:ascii="Courier New" w:hAnsi="Courier New" w:cs="Courier New" w:hint="default"/>
+      </w:rPr>
+    </w:lvl>
+    <w:lvl w:ilvl="8" w:tplc="04090005" w:tentative="1">
+      <w:start w:val="1"/>
+      <w:numFmt w:val="bullet"/>
+      <w:lvlText w:val=""/>
+      <w:lvlJc w:val="left"/>
+      <w:pPr>
+        <w:ind w:left="6480" w:hanging="360"/>
+      </w:pPr>
+      <w:rPr>
+        <w:rFonts w:ascii="Wingdings" w:hAnsi="Wingdings" w:hint="default"/>
+      </w:rPr>
+    </w:lvl>
+  </w:abstractNum>
+  <w:abstractNum w:abstractNumId="42" w15:restartNumberingAfterBreak="0">
     <w:nsid w:val="6EB974E4"/>
     <w:multiLevelType w:val="hybridMultilevel"/>
     <w:tmpl w:val="617C6F2C"/>
@@ -6182,7 +7093,7 @@
       </w:rPr>
     </w:lvl>
   </w:abstractNum>
-  <w:abstractNum w:abstractNumId="41" w15:restartNumberingAfterBreak="0">
+  <w:abstractNum w:abstractNumId="43" w15:restartNumberingAfterBreak="0">
     <w:nsid w:val="73554DEE"/>
     <w:multiLevelType w:val="hybridMultilevel"/>
     <w:tmpl w:val="E3B6833E"/>
@@ -6295,7 +7206,7 @@
       </w:rPr>
     </w:lvl>
   </w:abstractNum>
-  <w:abstractNum w:abstractNumId="42" w15:restartNumberingAfterBreak="0">
+  <w:abstractNum w:abstractNumId="44" w15:restartNumberingAfterBreak="0">
     <w:nsid w:val="73BC4502"/>
     <w:multiLevelType w:val="hybridMultilevel"/>
     <w:tmpl w:val="329E6890"/>
@@ -6408,10 +7319,123 @@
       </w:rPr>
     </w:lvl>
   </w:abstractNum>
-  <w:abstractNum w:abstractNumId="43" w15:restartNumberingAfterBreak="0">
+  <w:abstractNum w:abstractNumId="45" w15:restartNumberingAfterBreak="0">
     <w:nsid w:val="78CB4BDE"/>
     <w:multiLevelType w:val="hybridMultilevel"/>
     <w:tmpl w:val="A5401418"/>
+    <w:lvl w:ilvl="0" w:tplc="04090001">
+      <w:start w:val="1"/>
+      <w:numFmt w:val="bullet"/>
+      <w:lvlText w:val=""/>
+      <w:lvlJc w:val="left"/>
+      <w:pPr>
+        <w:ind w:left="720" w:hanging="360"/>
+      </w:pPr>
+      <w:rPr>
+        <w:rFonts w:ascii="Symbol" w:hAnsi="Symbol" w:hint="default"/>
+      </w:rPr>
+    </w:lvl>
+    <w:lvl w:ilvl="1" w:tplc="04090003" w:tentative="1">
+      <w:start w:val="1"/>
+      <w:numFmt w:val="bullet"/>
+      <w:lvlText w:val="o"/>
+      <w:lvlJc w:val="left"/>
+      <w:pPr>
+        <w:ind w:left="1440" w:hanging="360"/>
+      </w:pPr>
+      <w:rPr>
+        <w:rFonts w:ascii="Courier New" w:hAnsi="Courier New" w:cs="Courier New" w:hint="default"/>
+      </w:rPr>
+    </w:lvl>
+    <w:lvl w:ilvl="2" w:tplc="04090005" w:tentative="1">
+      <w:start w:val="1"/>
+      <w:numFmt w:val="bullet"/>
+      <w:lvlText w:val=""/>
+      <w:lvlJc w:val="left"/>
+      <w:pPr>
+        <w:ind w:left="2160" w:hanging="360"/>
+      </w:pPr>
+      <w:rPr>
+        <w:rFonts w:ascii="Wingdings" w:hAnsi="Wingdings" w:hint="default"/>
+      </w:rPr>
+    </w:lvl>
+    <w:lvl w:ilvl="3" w:tplc="04090001" w:tentative="1">
+      <w:start w:val="1"/>
+      <w:numFmt w:val="bullet"/>
+      <w:lvlText w:val=""/>
+      <w:lvlJc w:val="left"/>
+      <w:pPr>
+        <w:ind w:left="2880" w:hanging="360"/>
+      </w:pPr>
+      <w:rPr>
+        <w:rFonts w:ascii="Symbol" w:hAnsi="Symbol" w:hint="default"/>
+      </w:rPr>
+    </w:lvl>
+    <w:lvl w:ilvl="4" w:tplc="04090003" w:tentative="1">
+      <w:start w:val="1"/>
+      <w:numFmt w:val="bullet"/>
+      <w:lvlText w:val="o"/>
+      <w:lvlJc w:val="left"/>
+      <w:pPr>
+        <w:ind w:left="3600" w:hanging="360"/>
+      </w:pPr>
+      <w:rPr>
+        <w:rFonts w:ascii="Courier New" w:hAnsi="Courier New" w:cs="Courier New" w:hint="default"/>
+      </w:rPr>
+    </w:lvl>
+    <w:lvl w:ilvl="5" w:tplc="04090005" w:tentative="1">
+      <w:start w:val="1"/>
+      <w:numFmt w:val="bullet"/>
+      <w:lvlText w:val=""/>
+      <w:lvlJc w:val="left"/>
+      <w:pPr>
+        <w:ind w:left="4320" w:hanging="360"/>
+      </w:pPr>
+      <w:rPr>
+        <w:rFonts w:ascii="Wingdings" w:hAnsi="Wingdings" w:hint="default"/>
+      </w:rPr>
+    </w:lvl>
+    <w:lvl w:ilvl="6" w:tplc="04090001" w:tentative="1">
+      <w:start w:val="1"/>
+      <w:numFmt w:val="bullet"/>
+      <w:lvlText w:val=""/>
+      <w:lvlJc w:val="left"/>
+      <w:pPr>
+        <w:ind w:left="5040" w:hanging="360"/>
+      </w:pPr>
+      <w:rPr>
+        <w:rFonts w:ascii="Symbol" w:hAnsi="Symbol" w:hint="default"/>
+      </w:rPr>
+    </w:lvl>
+    <w:lvl w:ilvl="7" w:tplc="04090003" w:tentative="1">
+      <w:start w:val="1"/>
+      <w:numFmt w:val="bullet"/>
+      <w:lvlText w:val="o"/>
+      <w:lvlJc w:val="left"/>
+      <w:pPr>
+        <w:ind w:left="5760" w:hanging="360"/>
+      </w:pPr>
+      <w:rPr>
+        <w:rFonts w:ascii="Courier New" w:hAnsi="Courier New" w:cs="Courier New" w:hint="default"/>
+      </w:rPr>
+    </w:lvl>
+    <w:lvl w:ilvl="8" w:tplc="04090005" w:tentative="1">
+      <w:start w:val="1"/>
+      <w:numFmt w:val="bullet"/>
+      <w:lvlText w:val=""/>
+      <w:lvlJc w:val="left"/>
+      <w:pPr>
+        <w:ind w:left="6480" w:hanging="360"/>
+      </w:pPr>
+      <w:rPr>
+        <w:rFonts w:ascii="Wingdings" w:hAnsi="Wingdings" w:hint="default"/>
+      </w:rPr>
+    </w:lvl>
+  </w:abstractNum>
+  <w:abstractNum w:abstractNumId="46" w15:restartNumberingAfterBreak="0">
+    <w:nsid w:val="7E0421BD"/>
+    <w:multiLevelType w:val="hybridMultilevel"/>
+    <w:tmpl w:val="30128C92"/>
     <w:lvl w:ilvl="0" w:tplc="04090001">
       <w:start w:val="1"/>
       <w:numFmt w:val="bullet"/>
@@ -6552,7 +7576,7 @@
     <w:abstractNumId w:val="25"/>
   </w:num>
   <w:num w:numId="11">
-    <w:abstractNumId w:val="30"/>
+    <w:abstractNumId w:val="31"/>
   </w:num>
   <w:num w:numId="12">
     <w:abstractNumId w:val="27"/>
@@ -6564,7 +7588,7 @@
     <w:abstractNumId w:val="12"/>
   </w:num>
   <w:num w:numId="15">
-    <w:abstractNumId w:val="31"/>
+    <w:abstractNumId w:val="32"/>
   </w:num>
   <w:num w:numId="16">
     <w:abstractNumId w:val="11"/>
@@ -6573,13 +7597,13 @@
     <w:abstractNumId w:val="23"/>
   </w:num>
   <w:num w:numId="18">
-    <w:abstractNumId w:val="41"/>
+    <w:abstractNumId w:val="43"/>
   </w:num>
   <w:num w:numId="19">
-    <w:abstractNumId w:val="42"/>
+    <w:abstractNumId w:val="44"/>
   </w:num>
   <w:num w:numId="20">
-    <w:abstractNumId w:val="43"/>
+    <w:abstractNumId w:val="45"/>
   </w:num>
   <w:num w:numId="21">
     <w:abstractNumId w:val="13"/>
@@ -6591,7 +7615,7 @@
     <w:abstractNumId w:val="19"/>
   </w:num>
   <w:num w:numId="24">
-    <w:abstractNumId w:val="34"/>
+    <w:abstractNumId w:val="35"/>
   </w:num>
   <w:num w:numId="25">
     <w:abstractNumId w:val="18"/>
@@ -6609,34 +7633,34 @@
     <w:abstractNumId w:val="21"/>
   </w:num>
   <w:num w:numId="30">
-    <w:abstractNumId w:val="29"/>
+    <w:abstractNumId w:val="30"/>
   </w:num>
   <w:num w:numId="31">
     <w:abstractNumId w:val="26"/>
   </w:num>
   <w:num w:numId="32">
-    <w:abstractNumId w:val="40"/>
+    <w:abstractNumId w:val="42"/>
   </w:num>
   <w:num w:numId="33">
-    <w:abstractNumId w:val="35"/>
+    <w:abstractNumId w:val="36"/>
   </w:num>
   <w:num w:numId="34">
     <w:abstractNumId w:val="22"/>
   </w:num>
   <w:num w:numId="35">
-    <w:abstractNumId w:val="36"/>
+    <w:abstractNumId w:val="37"/>
   </w:num>
   <w:num w:numId="36">
-    <w:abstractNumId w:val="33"/>
+    <w:abstractNumId w:val="34"/>
   </w:num>
   <w:num w:numId="37">
-    <w:abstractNumId w:val="32"/>
+    <w:abstractNumId w:val="33"/>
   </w:num>
   <w:num w:numId="38">
     <w:abstractNumId w:val="10"/>
   </w:num>
   <w:num w:numId="39">
-    <w:abstractNumId w:val="39"/>
+    <w:abstractNumId w:val="40"/>
   </w:num>
   <w:num w:numId="40">
     <w:abstractNumId w:val="14"/>
@@ -6645,13 +7669,22 @@
     <w:abstractNumId w:val="17"/>
   </w:num>
   <w:num w:numId="42">
-    <w:abstractNumId w:val="38"/>
+    <w:abstractNumId w:val="39"/>
   </w:num>
   <w:num w:numId="43">
     <w:abstractNumId w:val="9"/>
   </w:num>
   <w:num w:numId="44">
-    <w:abstractNumId w:val="37"/>
+    <w:abstractNumId w:val="38"/>
+  </w:num>
+  <w:num w:numId="45">
+    <w:abstractNumId w:val="29"/>
+  </w:num>
+  <w:num w:numId="46">
+    <w:abstractNumId w:val="41"/>
+  </w:num>
+  <w:num w:numId="47">
+    <w:abstractNumId w:val="46"/>
   </w:num>
 </w:numbering>
 </file>
@@ -7277,6 +8310,7 @@
   <w:style w:type="character" w:default="1" w:styleId="DefaultParagraphFont">
     <w:name w:val="Default Paragraph Font"/>
     <w:uiPriority w:val="1"/>
+    <w:semiHidden/>
     <w:unhideWhenUsed/>
   </w:style>
   <w:style w:type="table" w:default="1" w:styleId="TableNormal">

</xml_diff>